<commit_message>
user story update 1
</commit_message>
<xml_diff>
--- a/product backlog and user stories report.docx
+++ b/product backlog and user stories report.docx
@@ -1,6 +1,6 @@
 
 <file path=word/document.xml><?xml version="1.0" encoding="utf-8"?>
-<w:document xmlns:wpc="http://schemas.microsoft.com/office/word/2010/wordprocessingCanvas" xmlns:cx="http://schemas.microsoft.com/office/drawing/2014/chartex" xmlns:cx1="http://schemas.microsoft.com/office/drawing/2015/9/8/chartex" xmlns:cx2="http://schemas.microsoft.com/office/drawing/2015/10/21/chartex" xmlns:cx3="http://schemas.microsoft.com/office/drawing/2016/5/9/chartex" xmlns:cx4="http://schemas.microsoft.com/office/drawing/2016/5/10/chartex" xmlns:cx5="http://schemas.microsoft.com/office/drawing/2016/5/11/chartex" xmlns:mc="http://schemas.openxmlformats.org/markup-compatibility/2006" xmlns:o="urn:schemas-microsoft-com:office:office" xmlns:r="http://schemas.openxmlformats.org/officeDocument/2006/relationships" xmlns:m="http://schemas.openxmlformats.org/officeDocument/2006/math" xmlns:v="urn:schemas-microsoft-com:vml" xmlns:wp14="http://schemas.microsoft.com/office/word/2010/wordprocessingDrawing" xmlns:wp="http://schemas.openxmlformats.org/drawingml/2006/wordprocessingDrawing" xmlns:w10="urn:schemas-microsoft-com:office:word" xmlns:w="http://schemas.openxmlformats.org/wordprocessingml/2006/main" xmlns:w14="http://schemas.microsoft.com/office/word/2010/wordml" xmlns:w15="http://schemas.microsoft.com/office/word/2012/wordml" xmlns:w16se="http://schemas.microsoft.com/office/word/2015/wordml/symex" xmlns:wpg="http://schemas.microsoft.com/office/word/2010/wordprocessingGroup" xmlns:wpi="http://schemas.microsoft.com/office/word/2010/wordprocessingInk" xmlns:wne="http://schemas.microsoft.com/office/word/2006/wordml" xmlns:wps="http://schemas.microsoft.com/office/word/2010/wordprocessingShape" mc:Ignorable="w14 w15 w16se wp14">
+<w:document xmlns:wpc="http://schemas.microsoft.com/office/word/2010/wordprocessingCanvas" xmlns:mo="http://schemas.microsoft.com/office/mac/office/2008/main" xmlns:mc="http://schemas.openxmlformats.org/markup-compatibility/2006" xmlns:mv="urn:schemas-microsoft-com:mac:vml" xmlns:o="urn:schemas-microsoft-com:office:office" xmlns:r="http://schemas.openxmlformats.org/officeDocument/2006/relationships" xmlns:m="http://schemas.openxmlformats.org/officeDocument/2006/math" xmlns:v="urn:schemas-microsoft-com:vml" xmlns:wp14="http://schemas.microsoft.com/office/word/2010/wordprocessingDrawing" xmlns:wp="http://schemas.openxmlformats.org/drawingml/2006/wordprocessingDrawing" xmlns:w10="urn:schemas-microsoft-com:office:word" xmlns:w="http://schemas.openxmlformats.org/wordprocessingml/2006/main" xmlns:w14="http://schemas.microsoft.com/office/word/2010/wordml" xmlns:w15="http://schemas.microsoft.com/office/word/2012/wordml" xmlns:wpg="http://schemas.microsoft.com/office/word/2010/wordprocessingGroup" xmlns:wpi="http://schemas.microsoft.com/office/word/2010/wordprocessingInk" xmlns:wne="http://schemas.microsoft.com/office/word/2006/wordml" xmlns:wps="http://schemas.microsoft.com/office/word/2010/wordprocessingShape" mc:Ignorable="w14 w15 wp14">
   <w:body>
     <w:sdt>
       <w:sdtPr>
@@ -16,6 +16,7 @@
           <w:r>
             <w:rPr>
               <w:noProof/>
+              <w:lang w:eastAsia="en-US"/>
             </w:rPr>
             <mc:AlternateContent>
               <mc:Choice Requires="wpg">
@@ -265,7 +266,7 @@
                   </wp:anchor>
                 </w:drawing>
               </mc:Choice>
-              <mc:Fallback xmlns:mv="urn:schemas-microsoft-com:mac:vml" xmlns:mo="http://schemas.microsoft.com/office/mac/office/2008/main">
+              <mc:Fallback xmlns:w16se="http://schemas.microsoft.com/office/word/2015/wordml/symex" xmlns:cx5="http://schemas.microsoft.com/office/drawing/2016/5/11/chartex" xmlns:cx4="http://schemas.microsoft.com/office/drawing/2016/5/10/chartex" xmlns:cx3="http://schemas.microsoft.com/office/drawing/2016/5/9/chartex" xmlns:cx2="http://schemas.microsoft.com/office/drawing/2015/10/21/chartex" xmlns:cx1="http://schemas.microsoft.com/office/drawing/2015/9/8/chartex" xmlns:cx="http://schemas.microsoft.com/office/drawing/2014/chartex">
                 <w:pict>
                   <v:group w14:anchorId="222FF791" id="Group 149" o:spid="_x0000_s1026" style="position:absolute;margin-left:0;margin-top:0;width:8in;height:95.7pt;z-index:251662336;mso-width-percent:941;mso-height-percent:121;mso-top-percent:23;mso-position-horizontal:center;mso-position-horizontal-relative:page;mso-position-vertical-relative:page;mso-width-percent:941;mso-height-percent:121;mso-top-percent:23" coordorigin="" coordsize="73152,12161" o:gfxdata="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">
                     <v:shape id="Rectangle 51" o:spid="_x0000_s1027" style="position:absolute;width:73152;height:11303;visibility:visible;mso-wrap-style:square;v-text-anchor:middle" coordsize="7312660,1129665" o:gfxdata="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" path="m,l7312660,r,1129665l3619500,733425,,1091565,,xe" fillcolor="#4472c4 [3204]" stroked="f" strokeweight="1pt">
@@ -284,6 +285,7 @@
           <w:r>
             <w:rPr>
               <w:noProof/>
+              <w:lang w:eastAsia="en-US"/>
             </w:rPr>
             <mc:AlternateContent>
               <mc:Choice Requires="wps">
@@ -452,7 +454,7 @@
                   </wp:anchor>
                 </w:drawing>
               </mc:Choice>
-              <mc:Fallback xmlns:mv="urn:schemas-microsoft-com:mac:vml" xmlns:mo="http://schemas.microsoft.com/office/mac/office/2008/main">
+              <mc:Fallback xmlns:w16se="http://schemas.microsoft.com/office/word/2015/wordml/symex" xmlns:cx5="http://schemas.microsoft.com/office/drawing/2016/5/11/chartex" xmlns:cx4="http://schemas.microsoft.com/office/drawing/2016/5/10/chartex" xmlns:cx3="http://schemas.microsoft.com/office/drawing/2016/5/9/chartex" xmlns:cx2="http://schemas.microsoft.com/office/drawing/2015/10/21/chartex" xmlns:cx1="http://schemas.microsoft.com/office/drawing/2015/9/8/chartex" xmlns:cx="http://schemas.microsoft.com/office/drawing/2014/chartex">
                 <w:pict>
                   <v:shapetype w14:anchorId="5D450E87" id="_x0000_t202" coordsize="21600,21600" o:spt="202" path="m0,0l0,21600,21600,21600,21600,0xe">
                     <v:stroke joinstyle="miter"/>
@@ -562,6 +564,7 @@
           <w:r>
             <w:rPr>
               <w:noProof/>
+              <w:lang w:eastAsia="en-US"/>
             </w:rPr>
             <mc:AlternateContent>
               <mc:Choice Requires="wps">
@@ -990,7 +993,7 @@
                   </wp:anchor>
                 </w:drawing>
               </mc:Choice>
-              <mc:Fallback xmlns:mv="urn:schemas-microsoft-com:mac:vml" xmlns:mo="http://schemas.microsoft.com/office/mac/office/2008/main">
+              <mc:Fallback xmlns:w16se="http://schemas.microsoft.com/office/word/2015/wordml/symex" xmlns:cx5="http://schemas.microsoft.com/office/drawing/2016/5/11/chartex" xmlns:cx4="http://schemas.microsoft.com/office/drawing/2016/5/10/chartex" xmlns:cx3="http://schemas.microsoft.com/office/drawing/2016/5/9/chartex" xmlns:cx2="http://schemas.microsoft.com/office/drawing/2015/10/21/chartex" xmlns:cx1="http://schemas.microsoft.com/office/drawing/2015/9/8/chartex" xmlns:cx="http://schemas.microsoft.com/office/drawing/2014/chartex">
                 <w:pict>
                   <v:shape w14:anchorId="2D3E90B5" id="Text Box 153" o:spid="_x0000_s1027" type="#_x0000_t202" style="position:absolute;margin-left:417pt;margin-top:413.45pt;width:468.2pt;height:212.4pt;z-index:251661312;visibility:visible;mso-wrap-style:square;mso-width-percent:0;mso-height-percent:0;mso-wrap-distance-left:9pt;mso-wrap-distance-top:0;mso-wrap-distance-right:9pt;mso-wrap-distance-bottom:0;mso-position-horizontal:right;mso-position-horizontal-relative:margin;mso-position-vertical:absolute;mso-position-vertical-relative:page;mso-width-percent:0;mso-height-percent:0;mso-width-relative:page;mso-height-relative:page;v-text-anchor:top" o:gfxdata="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" filled="f" stroked="f" strokeweight=".5pt">
                     <v:textbox inset="126pt,0,54pt,0">
@@ -1363,6 +1366,7 @@
           <w:r>
             <w:rPr>
               <w:noProof/>
+              <w:lang w:eastAsia="en-US"/>
             </w:rPr>
             <mc:AlternateContent>
               <mc:Choice Requires="wps">
@@ -1470,7 +1474,7 @@
                   </wp:anchor>
                 </w:drawing>
               </mc:Choice>
-              <mc:Fallback xmlns:mv="urn:schemas-microsoft-com:mac:vml" xmlns:mo="http://schemas.microsoft.com/office/mac/office/2008/main">
+              <mc:Fallback xmlns:w16se="http://schemas.microsoft.com/office/word/2015/wordml/symex" xmlns:cx5="http://schemas.microsoft.com/office/drawing/2016/5/11/chartex" xmlns:cx4="http://schemas.microsoft.com/office/drawing/2016/5/10/chartex" xmlns:cx3="http://schemas.microsoft.com/office/drawing/2016/5/9/chartex" xmlns:cx2="http://schemas.microsoft.com/office/drawing/2015/10/21/chartex" xmlns:cx1="http://schemas.microsoft.com/office/drawing/2015/9/8/chartex" xmlns:cx="http://schemas.microsoft.com/office/drawing/2014/chartex">
                 <w:pict>
                   <v:shape w14:anchorId="5BCE5285" id="Text Box 154" o:spid="_x0000_s1028" type="#_x0000_t202" style="position:absolute;margin-left:0;margin-top:109.3pt;width:8in;height:286.5pt;z-index:251659264;visibility:visible;mso-wrap-style:square;mso-width-percent:941;mso-height-percent:363;mso-wrap-distance-left:9pt;mso-wrap-distance-top:0;mso-wrap-distance-right:9pt;mso-wrap-distance-bottom:0;mso-position-horizontal:center;mso-position-horizontal-relative:margin;mso-position-vertical:absolute;mso-position-vertical-relative:page;mso-width-percent:941;mso-height-percent:363;mso-width-relative:page;mso-height-relative:page;v-text-anchor:bottom" o:gfxdata="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" filled="f" stroked="f" strokeweight=".5pt">
                     <v:textbox inset="126pt,0,54pt,0">
@@ -2286,7 +2290,10 @@
           </w:tcPr>
           <w:p>
             <w:r>
-              <w:t>The user shall be able to view list of shops and restaurants.</w:t>
+              <w:t>The user shall be able to view list of shops and restaurants</w:t>
+            </w:r>
+            <w:r>
+              <w:t>.</w:t>
             </w:r>
           </w:p>
         </w:tc>
@@ -2336,7 +2343,25 @@
           </w:tcPr>
           <w:p>
             <w:r>
-              <w:t>The user shall be able to filter the shops page.</w:t>
+              <w:t>The user shall be able to filter the shops page</w:t>
+            </w:r>
+            <w:r>
+              <w:t xml:space="preserve"> based on</w:t>
+            </w:r>
+            <w:r>
+              <w:t xml:space="preserve"> [</w:t>
+            </w:r>
+            <w:r>
+              <w:t>location, dessert</w:t>
+            </w:r>
+            <w:r>
+              <w:t xml:space="preserve">, </w:t>
+            </w:r>
+            <w:r>
+              <w:t>….</w:t>
+            </w:r>
+            <w:r>
+              <w:t>]</w:t>
             </w:r>
           </w:p>
         </w:tc>
@@ -2536,7 +2561,16 @@
           </w:tcPr>
           <w:p>
             <w:r>
-              <w:t>The system shall allow the user to view his/her liked dishes.</w:t>
+              <w:t xml:space="preserve">The system shall allow </w:t>
+            </w:r>
+            <w:r>
+              <w:t xml:space="preserve">the user to </w:t>
+            </w:r>
+            <w:r>
+              <w:t xml:space="preserve">view his/her </w:t>
+            </w:r>
+            <w:r>
+              <w:t>comments from profile page.</w:t>
             </w:r>
           </w:p>
         </w:tc>
@@ -2548,9 +2582,6 @@
             <w:pPr>
               <w:jc w:val="center"/>
             </w:pPr>
-            <w:r>
-              <w:t>Medium</w:t>
-            </w:r>
           </w:p>
         </w:tc>
         <w:tc>
@@ -2559,7 +2590,7 @@
           </w:tcPr>
           <w:p>
             <w:r>
-              <w:t>As a user, I want to able to ' like ' mark a dish so that my favorites dishes are arranged'.</w:t>
+              <w:t>As a user, I want to be able to view my comments from my profile page.</w:t>
             </w:r>
           </w:p>
         </w:tc>
@@ -2586,7 +2617,7 @@
           </w:tcPr>
           <w:p>
             <w:r>
-              <w:t>The system shall determine the user’s current location.</w:t>
+              <w:t>The system shall allow the user to view his/her liked dishes.</w:t>
             </w:r>
           </w:p>
         </w:tc>
@@ -2599,7 +2630,7 @@
               <w:jc w:val="center"/>
             </w:pPr>
             <w:r>
-              <w:t>Low</w:t>
+              <w:t>Medium</w:t>
             </w:r>
           </w:p>
         </w:tc>
@@ -2609,7 +2640,7 @@
           </w:tcPr>
           <w:p>
             <w:r>
-              <w:t>As a user, I want to determine my current location so that I can find which the shops the nearest to me.</w:t>
+              <w:t>As a user, I want to able to ' like ' mark a dish so that my favorites dishes are arranged'.</w:t>
             </w:r>
           </w:p>
         </w:tc>
@@ -2636,7 +2667,7 @@
           </w:tcPr>
           <w:p>
             <w:r>
-              <w:t>The system shall allow the user to sign up to a new account using a nonexistent username and a password.</w:t>
+              <w:t>The system shall determine the user’s current location.</w:t>
             </w:r>
           </w:p>
         </w:tc>
@@ -2649,7 +2680,7 @@
               <w:jc w:val="center"/>
             </w:pPr>
             <w:r>
-              <w:t>High</w:t>
+              <w:t>Low</w:t>
             </w:r>
           </w:p>
         </w:tc>
@@ -2659,10 +2690,7 @@
           </w:tcPr>
           <w:p>
             <w:r>
-              <w:t xml:space="preserve">As a user, I want to create account in pick a dish application so that </w:t>
-            </w:r>
-            <w:r>
-              <w:t>I can use all app's features.</w:t>
+              <w:t>As a user, I want to determine my current location so that I can find which the shops the nearest to me.</w:t>
             </w:r>
           </w:p>
         </w:tc>
@@ -2688,7 +2716,76 @@
             <w:tcW w:w="4589" w:type="dxa"/>
           </w:tcPr>
           <w:p>
-            <w:r>
+            <w:pPr>
+              <w:rPr>
+                <w:highlight w:val="yellow"/>
+              </w:rPr>
+            </w:pPr>
+            <w:r>
+              <w:rPr>
+                <w:highlight w:val="yellow"/>
+              </w:rPr>
+              <w:t>The system shall allow the user to sign up to a new account using a nonexistent username and a password.</w:t>
+            </w:r>
+          </w:p>
+        </w:tc>
+        <w:tc>
+          <w:tcPr>
+            <w:tcW w:w="991" w:type="dxa"/>
+          </w:tcPr>
+          <w:p>
+            <w:pPr>
+              <w:jc w:val="center"/>
+            </w:pPr>
+            <w:r>
+              <w:t>High</w:t>
+            </w:r>
+          </w:p>
+        </w:tc>
+        <w:tc>
+          <w:tcPr>
+            <w:tcW w:w="3685" w:type="dxa"/>
+          </w:tcPr>
+          <w:p>
+            <w:r>
+              <w:t xml:space="preserve">As a user, I want to create account in pick a dish application so that </w:t>
+            </w:r>
+            <w:r>
+              <w:t>I can use all app's features.</w:t>
+            </w:r>
+          </w:p>
+        </w:tc>
+      </w:tr>
+      <w:tr>
+        <w:tc>
+          <w:tcPr>
+            <w:tcW w:w="625" w:type="dxa"/>
+          </w:tcPr>
+          <w:p>
+            <w:pPr>
+              <w:pStyle w:val="ListParagraph"/>
+              <w:numPr>
+                <w:ilvl w:val="0"/>
+                <w:numId w:val="3"/>
+              </w:numPr>
+              <w:jc w:val="center"/>
+            </w:pPr>
+          </w:p>
+        </w:tc>
+        <w:tc>
+          <w:tcPr>
+            <w:tcW w:w="4589" w:type="dxa"/>
+          </w:tcPr>
+          <w:p>
+            <w:pPr>
+              <w:rPr>
+                <w:highlight w:val="yellow"/>
+              </w:rPr>
+            </w:pPr>
+            <w:r>
+              <w:rPr>
+                <w:highlight w:val="yellow"/>
+              </w:rPr>
               <w:t>The system shall prompt the user to sign up using his/her email.</w:t>
             </w:r>
           </w:p>
@@ -2757,11 +2854,16 @@
             <w:tcW w:w="4589" w:type="dxa"/>
           </w:tcPr>
           <w:p>
-            <w:r>
-              <w:t xml:space="preserve">The system shall send an email to the user indicating that his/her </w:t>
-            </w:r>
-            <w:r>
-              <w:t>registration was successful.</w:t>
+            <w:pPr>
+              <w:rPr>
+                <w:highlight w:val="yellow"/>
+              </w:rPr>
+            </w:pPr>
+            <w:r>
+              <w:rPr>
+                <w:highlight w:val="yellow"/>
+              </w:rPr>
+              <w:t>The system shall send an email to the user indicating that his/her registration was successful.</w:t>
             </w:r>
           </w:p>
         </w:tc>
@@ -2821,7 +2923,15 @@
             <w:tcW w:w="4589" w:type="dxa"/>
           </w:tcPr>
           <w:p>
-            <w:r>
+            <w:pPr>
+              <w:rPr>
+                <w:highlight w:val="yellow"/>
+              </w:rPr>
+            </w:pPr>
+            <w:r>
+              <w:rPr>
+                <w:highlight w:val="yellow"/>
+              </w:rPr>
               <w:t>The system shall allow the user to sign in to an existing account using username and password.</w:t>
             </w:r>
           </w:p>
@@ -3064,7 +3174,13 @@
           </w:tcPr>
           <w:p>
             <w:r>
-              <w:t>The system shall allow the registered user to view his/her comments.</w:t>
+              <w:t xml:space="preserve">The system shall allow </w:t>
+            </w:r>
+            <w:r>
+              <w:t>the registered user to view</w:t>
+            </w:r>
+            <w:r>
+              <w:t xml:space="preserve"> comments.</w:t>
             </w:r>
           </w:p>
         </w:tc>
@@ -3132,10 +3248,25 @@
               <w:t xml:space="preserve">, I want to </w:t>
             </w:r>
             <w:r>
-              <w:t>view comment</w:t>
-            </w:r>
-            <w:r>
-              <w:t xml:space="preserve"> on dish post so that I</w:t>
+              <w:t xml:space="preserve">view </w:t>
+            </w:r>
+            <w:r>
+              <w:t xml:space="preserve">the </w:t>
+            </w:r>
+            <w:r>
+              <w:t>comment</w:t>
+            </w:r>
+            <w:r>
+              <w:t>s</w:t>
+            </w:r>
+            <w:r>
+              <w:t xml:space="preserve"> on</w:t>
+            </w:r>
+            <w:r>
+              <w:t xml:space="preserve"> a</w:t>
+            </w:r>
+            <w:r>
+              <w:t xml:space="preserve"> dish post so that I</w:t>
             </w:r>
             <w:r>
               <w:rPr>
@@ -3143,7 +3274,55 @@
                 <w:color w:val="222222"/>
                 <w:shd w:val="clear" w:color="auto" w:fill="FFFFFF"/>
               </w:rPr>
-              <w:t xml:space="preserve"> see a random person giving his or her opinion about dish </w:t>
+              <w:t> </w:t>
+            </w:r>
+            <w:r>
+              <w:rPr>
+                <w:rFonts w:ascii="Fauna One" w:hAnsi="Fauna One"/>
+                <w:color w:val="222222"/>
+                <w:shd w:val="clear" w:color="auto" w:fill="FFFFFF"/>
+              </w:rPr>
+              <w:t xml:space="preserve">can </w:t>
+            </w:r>
+            <w:r>
+              <w:rPr>
+                <w:rFonts w:ascii="Fauna One" w:hAnsi="Fauna One"/>
+                <w:color w:val="222222"/>
+                <w:shd w:val="clear" w:color="auto" w:fill="FFFFFF"/>
+              </w:rPr>
+              <w:t xml:space="preserve">see a random person opinion about </w:t>
+            </w:r>
+            <w:r>
+              <w:rPr>
+                <w:rFonts w:ascii="Fauna One" w:hAnsi="Fauna One"/>
+                <w:color w:val="222222"/>
+                <w:shd w:val="clear" w:color="auto" w:fill="FFFFFF"/>
+              </w:rPr>
+              <w:t xml:space="preserve">that </w:t>
+            </w:r>
+            <w:r>
+              <w:rPr>
+                <w:rFonts w:ascii="Fauna One" w:hAnsi="Fauna One"/>
+                <w:color w:val="222222"/>
+                <w:shd w:val="clear" w:color="auto" w:fill="FFFFFF"/>
+              </w:rPr>
+              <w:t>dish</w:t>
+            </w:r>
+            <w:r>
+              <w:rPr>
+                <w:rFonts w:ascii="Fauna One" w:hAnsi="Fauna One"/>
+                <w:color w:val="222222"/>
+                <w:shd w:val="clear" w:color="auto" w:fill="FFFFFF"/>
+              </w:rPr>
+              <w:t>.</w:t>
+            </w:r>
+            <w:r>
+              <w:rPr>
+                <w:rFonts w:ascii="Fauna One" w:hAnsi="Fauna One"/>
+                <w:color w:val="222222"/>
+                <w:shd w:val="clear" w:color="auto" w:fill="FFFFFF"/>
+              </w:rPr>
+              <w:t xml:space="preserve"> </w:t>
             </w:r>
           </w:p>
           <w:p/>
@@ -3504,7 +3683,15 @@
             <w:tcW w:w="4589" w:type="dxa"/>
           </w:tcPr>
           <w:p>
-            <w:r>
+            <w:pPr>
+              <w:rPr>
+                <w:highlight w:val="yellow"/>
+              </w:rPr>
+            </w:pPr>
+            <w:r>
+              <w:rPr>
+                <w:highlight w:val="yellow"/>
+              </w:rPr>
               <w:t>The system shall allow the user to sign out.</w:t>
             </w:r>
           </w:p>
@@ -4018,7 +4205,15 @@
             <w:tcW w:w="4589" w:type="dxa"/>
           </w:tcPr>
           <w:p>
-            <w:r>
+            <w:pPr>
+              <w:rPr>
+                <w:highlight w:val="green"/>
+              </w:rPr>
+            </w:pPr>
+            <w:r>
+              <w:rPr>
+                <w:highlight w:val="green"/>
+              </w:rPr>
               <w:t>The user shall be able to rate the dish.</w:t>
             </w:r>
           </w:p>
@@ -4364,9 +4559,19 @@
             <w:tcW w:w="4589" w:type="dxa"/>
           </w:tcPr>
           <w:p>
-            <w:r>
+            <w:pPr>
+              <w:rPr>
+                <w:highlight w:val="green"/>
+              </w:rPr>
+            </w:pPr>
+            <w:r>
+              <w:rPr>
+                <w:highlight w:val="green"/>
+              </w:rPr>
               <w:t>The user shall be able to view dish rating and number of raters.</w:t>
             </w:r>
+            <w:bookmarkStart w:id="2" w:name="_GoBack"/>
+            <w:bookmarkEnd w:id="2"/>
           </w:p>
         </w:tc>
         <w:tc>
@@ -4390,6 +4595,9 @@
         </w:tc>
       </w:tr>
       <w:tr>
+        <w:trPr>
+          <w:trHeight w:val="287"/>
+        </w:trPr>
         <w:tc>
           <w:tcPr>
             <w:tcW w:w="625" w:type="dxa"/>
@@ -4995,10 +5203,7 @@
           <w:tcPr>
             <w:tcW w:w="3685" w:type="dxa"/>
           </w:tcPr>
-          <w:p>
-            <w:bookmarkStart w:id="2" w:name="_GoBack"/>
-            <w:bookmarkEnd w:id="2"/>
-          </w:p>
+          <w:p/>
         </w:tc>
       </w:tr>
       <w:tr>
@@ -5396,6 +5601,7 @@
       <w:r>
         <w:rPr>
           <w:noProof/>
+          <w:lang w:eastAsia="en-US"/>
         </w:rPr>
         <w:drawing>
           <wp:inline distT="0" distB="0" distL="0" distR="0" wp14:anchorId="5C591B03" wp14:editId="00C04FDD">
@@ -5461,7 +5667,7 @@
 </file>
 
 <file path=word/endnotes.xml><?xml version="1.0" encoding="utf-8"?>
-<w:endnotes xmlns:wpc="http://schemas.microsoft.com/office/word/2010/wordprocessingCanvas" xmlns:cx="http://schemas.microsoft.com/office/drawing/2014/chartex" xmlns:cx1="http://schemas.microsoft.com/office/drawing/2015/9/8/chartex" xmlns:cx2="http://schemas.microsoft.com/office/drawing/2015/10/21/chartex" xmlns:cx3="http://schemas.microsoft.com/office/drawing/2016/5/9/chartex" xmlns:cx4="http://schemas.microsoft.com/office/drawing/2016/5/10/chartex" xmlns:cx5="http://schemas.microsoft.com/office/drawing/2016/5/11/chartex" xmlns:mc="http://schemas.openxmlformats.org/markup-compatibility/2006" xmlns:o="urn:schemas-microsoft-com:office:office" xmlns:r="http://schemas.openxmlformats.org/officeDocument/2006/relationships" xmlns:m="http://schemas.openxmlformats.org/officeDocument/2006/math" xmlns:v="urn:schemas-microsoft-com:vml" xmlns:wp14="http://schemas.microsoft.com/office/word/2010/wordprocessingDrawing" xmlns:wp="http://schemas.openxmlformats.org/drawingml/2006/wordprocessingDrawing" xmlns:w10="urn:schemas-microsoft-com:office:word" xmlns:w="http://schemas.openxmlformats.org/wordprocessingml/2006/main" xmlns:w14="http://schemas.microsoft.com/office/word/2010/wordml" xmlns:w15="http://schemas.microsoft.com/office/word/2012/wordml" xmlns:w16se="http://schemas.microsoft.com/office/word/2015/wordml/symex" xmlns:wpg="http://schemas.microsoft.com/office/word/2010/wordprocessingGroup" xmlns:wpi="http://schemas.microsoft.com/office/word/2010/wordprocessingInk" xmlns:wne="http://schemas.microsoft.com/office/word/2006/wordml" xmlns:wps="http://schemas.microsoft.com/office/word/2010/wordprocessingShape" mc:Ignorable="w14 w15 w16se wp14">
+<w:endnotes xmlns:wpc="http://schemas.microsoft.com/office/word/2010/wordprocessingCanvas" xmlns:mo="http://schemas.microsoft.com/office/mac/office/2008/main" xmlns:mc="http://schemas.openxmlformats.org/markup-compatibility/2006" xmlns:mv="urn:schemas-microsoft-com:mac:vml" xmlns:o="urn:schemas-microsoft-com:office:office" xmlns:r="http://schemas.openxmlformats.org/officeDocument/2006/relationships" xmlns:m="http://schemas.openxmlformats.org/officeDocument/2006/math" xmlns:v="urn:schemas-microsoft-com:vml" xmlns:wp14="http://schemas.microsoft.com/office/word/2010/wordprocessingDrawing" xmlns:wp="http://schemas.openxmlformats.org/drawingml/2006/wordprocessingDrawing" xmlns:w10="urn:schemas-microsoft-com:office:word" xmlns:w="http://schemas.openxmlformats.org/wordprocessingml/2006/main" xmlns:w14="http://schemas.microsoft.com/office/word/2010/wordml" xmlns:w15="http://schemas.microsoft.com/office/word/2012/wordml" xmlns:wpg="http://schemas.microsoft.com/office/word/2010/wordprocessingGroup" xmlns:wpi="http://schemas.microsoft.com/office/word/2010/wordprocessingInk" xmlns:wne="http://schemas.microsoft.com/office/word/2006/wordml" xmlns:wps="http://schemas.microsoft.com/office/word/2010/wordprocessingShape" mc:Ignorable="w14 w15 wp14">
   <w:endnote w:type="separator" w:id="-1">
     <w:p>
       <w:pPr>
@@ -5486,7 +5692,7 @@
 </file>
 
 <file path=word/footnotes.xml><?xml version="1.0" encoding="utf-8"?>
-<w:footnotes xmlns:wpc="http://schemas.microsoft.com/office/word/2010/wordprocessingCanvas" xmlns:cx="http://schemas.microsoft.com/office/drawing/2014/chartex" xmlns:cx1="http://schemas.microsoft.com/office/drawing/2015/9/8/chartex" xmlns:cx2="http://schemas.microsoft.com/office/drawing/2015/10/21/chartex" xmlns:cx3="http://schemas.microsoft.com/office/drawing/2016/5/9/chartex" xmlns:cx4="http://schemas.microsoft.com/office/drawing/2016/5/10/chartex" xmlns:cx5="http://schemas.microsoft.com/office/drawing/2016/5/11/chartex" xmlns:mc="http://schemas.openxmlformats.org/markup-compatibility/2006" xmlns:o="urn:schemas-microsoft-com:office:office" xmlns:r="http://schemas.openxmlformats.org/officeDocument/2006/relationships" xmlns:m="http://schemas.openxmlformats.org/officeDocument/2006/math" xmlns:v="urn:schemas-microsoft-com:vml" xmlns:wp14="http://schemas.microsoft.com/office/word/2010/wordprocessingDrawing" xmlns:wp="http://schemas.openxmlformats.org/drawingml/2006/wordprocessingDrawing" xmlns:w10="urn:schemas-microsoft-com:office:word" xmlns:w="http://schemas.openxmlformats.org/wordprocessingml/2006/main" xmlns:w14="http://schemas.microsoft.com/office/word/2010/wordml" xmlns:w15="http://schemas.microsoft.com/office/word/2012/wordml" xmlns:w16se="http://schemas.microsoft.com/office/word/2015/wordml/symex" xmlns:wpg="http://schemas.microsoft.com/office/word/2010/wordprocessingGroup" xmlns:wpi="http://schemas.microsoft.com/office/word/2010/wordprocessingInk" xmlns:wne="http://schemas.microsoft.com/office/word/2006/wordml" xmlns:wps="http://schemas.microsoft.com/office/word/2010/wordprocessingShape" mc:Ignorable="w14 w15 w16se wp14">
+<w:footnotes xmlns:wpc="http://schemas.microsoft.com/office/word/2010/wordprocessingCanvas" xmlns:mo="http://schemas.microsoft.com/office/mac/office/2008/main" xmlns:mc="http://schemas.openxmlformats.org/markup-compatibility/2006" xmlns:mv="urn:schemas-microsoft-com:mac:vml" xmlns:o="urn:schemas-microsoft-com:office:office" xmlns:r="http://schemas.openxmlformats.org/officeDocument/2006/relationships" xmlns:m="http://schemas.openxmlformats.org/officeDocument/2006/math" xmlns:v="urn:schemas-microsoft-com:vml" xmlns:wp14="http://schemas.microsoft.com/office/word/2010/wordprocessingDrawing" xmlns:wp="http://schemas.openxmlformats.org/drawingml/2006/wordprocessingDrawing" xmlns:w10="urn:schemas-microsoft-com:office:word" xmlns:w="http://schemas.openxmlformats.org/wordprocessingml/2006/main" xmlns:w14="http://schemas.microsoft.com/office/word/2010/wordml" xmlns:w15="http://schemas.microsoft.com/office/word/2012/wordml" xmlns:wpg="http://schemas.microsoft.com/office/word/2010/wordprocessingGroup" xmlns:wpi="http://schemas.microsoft.com/office/word/2010/wordprocessingInk" xmlns:wne="http://schemas.microsoft.com/office/word/2006/wordml" xmlns:wps="http://schemas.microsoft.com/office/word/2010/wordprocessingShape" mc:Ignorable="w14 w15 wp14">
   <w:footnote w:type="separator" w:id="-1">
     <w:p>
       <w:pPr>
@@ -5511,7 +5717,7 @@
 </file>
 
 <file path=word/header1.xml><?xml version="1.0" encoding="utf-8"?>
-<w:hdr xmlns:wpc="http://schemas.microsoft.com/office/word/2010/wordprocessingCanvas" xmlns:cx="http://schemas.microsoft.com/office/drawing/2014/chartex" xmlns:cx1="http://schemas.microsoft.com/office/drawing/2015/9/8/chartex" xmlns:cx2="http://schemas.microsoft.com/office/drawing/2015/10/21/chartex" xmlns:cx3="http://schemas.microsoft.com/office/drawing/2016/5/9/chartex" xmlns:cx4="http://schemas.microsoft.com/office/drawing/2016/5/10/chartex" xmlns:cx5="http://schemas.microsoft.com/office/drawing/2016/5/11/chartex" xmlns:mc="http://schemas.openxmlformats.org/markup-compatibility/2006" xmlns:o="urn:schemas-microsoft-com:office:office" xmlns:r="http://schemas.openxmlformats.org/officeDocument/2006/relationships" xmlns:m="http://schemas.openxmlformats.org/officeDocument/2006/math" xmlns:v="urn:schemas-microsoft-com:vml" xmlns:wp14="http://schemas.microsoft.com/office/word/2010/wordprocessingDrawing" xmlns:wp="http://schemas.openxmlformats.org/drawingml/2006/wordprocessingDrawing" xmlns:w10="urn:schemas-microsoft-com:office:word" xmlns:w="http://schemas.openxmlformats.org/wordprocessingml/2006/main" xmlns:w14="http://schemas.microsoft.com/office/word/2010/wordml" xmlns:w15="http://schemas.microsoft.com/office/word/2012/wordml" xmlns:w16se="http://schemas.microsoft.com/office/word/2015/wordml/symex" xmlns:wpg="http://schemas.microsoft.com/office/word/2010/wordprocessingGroup" xmlns:wpi="http://schemas.microsoft.com/office/word/2010/wordprocessingInk" xmlns:wne="http://schemas.microsoft.com/office/word/2006/wordml" xmlns:wps="http://schemas.microsoft.com/office/word/2010/wordprocessingShape" mc:Ignorable="w14 w15 w16se wp14">
+<w:hdr xmlns:wpc="http://schemas.microsoft.com/office/word/2010/wordprocessingCanvas" xmlns:mo="http://schemas.microsoft.com/office/mac/office/2008/main" xmlns:mc="http://schemas.openxmlformats.org/markup-compatibility/2006" xmlns:mv="urn:schemas-microsoft-com:mac:vml" xmlns:o="urn:schemas-microsoft-com:office:office" xmlns:r="http://schemas.openxmlformats.org/officeDocument/2006/relationships" xmlns:m="http://schemas.openxmlformats.org/officeDocument/2006/math" xmlns:v="urn:schemas-microsoft-com:vml" xmlns:wp14="http://schemas.microsoft.com/office/word/2010/wordprocessingDrawing" xmlns:wp="http://schemas.openxmlformats.org/drawingml/2006/wordprocessingDrawing" xmlns:w10="urn:schemas-microsoft-com:office:word" xmlns:w="http://schemas.openxmlformats.org/wordprocessingml/2006/main" xmlns:w14="http://schemas.microsoft.com/office/word/2010/wordml" xmlns:w15="http://schemas.microsoft.com/office/word/2012/wordml" xmlns:wpg="http://schemas.microsoft.com/office/word/2010/wordprocessingGroup" xmlns:wpi="http://schemas.microsoft.com/office/word/2010/wordprocessingInk" xmlns:wne="http://schemas.microsoft.com/office/word/2006/wordml" xmlns:wps="http://schemas.microsoft.com/office/word/2010/wordprocessingShape" mc:Ignorable="w14 w15 wp14">
   <w:p>
     <w:pPr>
       <w:pStyle w:val="Header"/>
@@ -5524,6 +5730,7 @@
     <w:r>
       <w:rPr>
         <w:noProof/>
+        <w:lang w:eastAsia="en-US"/>
       </w:rPr>
       <w:drawing>
         <wp:inline distT="0" distB="0" distL="0" distR="0" wp14:anchorId="6F27D7B8" wp14:editId="668BA86D">
@@ -5573,6 +5780,7 @@
     <w:r>
       <w:rPr>
         <w:noProof/>
+        <w:lang w:eastAsia="en-US"/>
       </w:rPr>
       <w:drawing>
         <wp:inline distT="0" distB="0" distL="0" distR="0" wp14:anchorId="16C93DBC" wp14:editId="41520A7F">
@@ -5629,8 +5837,8 @@
 </file>
 
 <file path=word/numbering.xml><?xml version="1.0" encoding="utf-8"?>
-<w:numbering xmlns:wpc="http://schemas.microsoft.com/office/word/2010/wordprocessingCanvas" xmlns:cx="http://schemas.microsoft.com/office/drawing/2014/chartex" xmlns:cx1="http://schemas.microsoft.com/office/drawing/2015/9/8/chartex" xmlns:cx2="http://schemas.microsoft.com/office/drawing/2015/10/21/chartex" xmlns:cx3="http://schemas.microsoft.com/office/drawing/2016/5/9/chartex" xmlns:cx4="http://schemas.microsoft.com/office/drawing/2016/5/10/chartex" xmlns:cx5="http://schemas.microsoft.com/office/drawing/2016/5/11/chartex" xmlns:mc="http://schemas.openxmlformats.org/markup-compatibility/2006" xmlns:o="urn:schemas-microsoft-com:office:office" xmlns:r="http://schemas.openxmlformats.org/officeDocument/2006/relationships" xmlns:m="http://schemas.openxmlformats.org/officeDocument/2006/math" xmlns:v="urn:schemas-microsoft-com:vml" xmlns:wp14="http://schemas.microsoft.com/office/word/2010/wordprocessingDrawing" xmlns:wp="http://schemas.openxmlformats.org/drawingml/2006/wordprocessingDrawing" xmlns:w10="urn:schemas-microsoft-com:office:word" xmlns:w="http://schemas.openxmlformats.org/wordprocessingml/2006/main" xmlns:w14="http://schemas.microsoft.com/office/word/2010/wordml" xmlns:w15="http://schemas.microsoft.com/office/word/2012/wordml" xmlns:w16se="http://schemas.microsoft.com/office/word/2015/wordml/symex" xmlns:wpg="http://schemas.microsoft.com/office/word/2010/wordprocessingGroup" xmlns:wpi="http://schemas.microsoft.com/office/word/2010/wordprocessingInk" xmlns:wne="http://schemas.microsoft.com/office/word/2006/wordml" xmlns:wps="http://schemas.microsoft.com/office/word/2010/wordprocessingShape" mc:Ignorable="w14 w15 w16se wp14">
-  <w:abstractNum w:abstractNumId="0" w15:restartNumberingAfterBreak="0">
+<w:numbering xmlns:wpc="http://schemas.microsoft.com/office/word/2010/wordprocessingCanvas" xmlns:mo="http://schemas.microsoft.com/office/mac/office/2008/main" xmlns:mc="http://schemas.openxmlformats.org/markup-compatibility/2006" xmlns:mv="urn:schemas-microsoft-com:mac:vml" xmlns:o="urn:schemas-microsoft-com:office:office" xmlns:r="http://schemas.openxmlformats.org/officeDocument/2006/relationships" xmlns:m="http://schemas.openxmlformats.org/officeDocument/2006/math" xmlns:v="urn:schemas-microsoft-com:vml" xmlns:wp14="http://schemas.microsoft.com/office/word/2010/wordprocessingDrawing" xmlns:wp="http://schemas.openxmlformats.org/drawingml/2006/wordprocessingDrawing" xmlns:w10="urn:schemas-microsoft-com:office:word" xmlns:w="http://schemas.openxmlformats.org/wordprocessingml/2006/main" xmlns:w14="http://schemas.microsoft.com/office/word/2010/wordml" xmlns:w15="http://schemas.microsoft.com/office/word/2012/wordml" xmlns:wpg="http://schemas.microsoft.com/office/word/2010/wordprocessingGroup" xmlns:wpi="http://schemas.microsoft.com/office/word/2010/wordprocessingInk" xmlns:wne="http://schemas.microsoft.com/office/word/2006/wordml" xmlns:wps="http://schemas.microsoft.com/office/word/2010/wordprocessingShape" mc:Ignorable="w14 w15 wp14">
+  <w:abstractNum w:abstractNumId="0">
     <w:nsid w:val="097F0F71"/>
     <w:multiLevelType w:val="hybridMultilevel"/>
     <w:tmpl w:val="8EC80E5C"/>
@@ -5722,7 +5930,7 @@
       </w:pPr>
     </w:lvl>
   </w:abstractNum>
-  <w:abstractNum w:abstractNumId="1" w15:restartNumberingAfterBreak="0">
+  <w:abstractNum w:abstractNumId="1">
     <w:nsid w:val="16EC1DAD"/>
     <w:multiLevelType w:val="hybridMultilevel"/>
     <w:tmpl w:val="3A205192"/>
@@ -5835,7 +6043,7 @@
       </w:rPr>
     </w:lvl>
   </w:abstractNum>
-  <w:abstractNum w:abstractNumId="2" w15:restartNumberingAfterBreak="0">
+  <w:abstractNum w:abstractNumId="2">
     <w:nsid w:val="376717AD"/>
     <w:multiLevelType w:val="hybridMultilevel"/>
     <w:tmpl w:val="91D4F75C"/>
@@ -5947,7 +6155,7 @@
       </w:rPr>
     </w:lvl>
   </w:abstractNum>
-  <w:abstractNum w:abstractNumId="3" w15:restartNumberingAfterBreak="0">
+  <w:abstractNum w:abstractNumId="3">
     <w:nsid w:val="63393D48"/>
     <w:multiLevelType w:val="hybridMultilevel"/>
     <w:tmpl w:val="731EC112"/>
@@ -6052,7 +6260,7 @@
 </file>
 
 <file path=word/styles.xml><?xml version="1.0" encoding="utf-8"?>
-<w:styles xmlns:mc="http://schemas.openxmlformats.org/markup-compatibility/2006" xmlns:r="http://schemas.openxmlformats.org/officeDocument/2006/relationships" xmlns:w="http://schemas.openxmlformats.org/wordprocessingml/2006/main" xmlns:w14="http://schemas.microsoft.com/office/word/2010/wordml" xmlns:w15="http://schemas.microsoft.com/office/word/2012/wordml" xmlns:w16se="http://schemas.microsoft.com/office/word/2015/wordml/symex" mc:Ignorable="w14 w15 w16se">
+<w:styles xmlns:mc="http://schemas.openxmlformats.org/markup-compatibility/2006" xmlns:r="http://schemas.openxmlformats.org/officeDocument/2006/relationships" xmlns:w="http://schemas.openxmlformats.org/wordprocessingml/2006/main" xmlns:w14="http://schemas.microsoft.com/office/word/2010/wordml" xmlns:w15="http://schemas.microsoft.com/office/word/2012/wordml" mc:Ignorable="w14 w15">
   <w:docDefaults>
     <w:rPrDefault>
       <w:rPr>
@@ -6068,7 +6276,7 @@
       </w:pPr>
     </w:pPrDefault>
   </w:docDefaults>
-  <w:latentStyles w:defLockedState="0" w:defUIPriority="99" w:defSemiHidden="0" w:defUnhideWhenUsed="0" w:defQFormat="0" w:count="374">
+  <w:latentStyles w:defLockedState="0" w:defUIPriority="99" w:defSemiHidden="0" w:defUnhideWhenUsed="0" w:defQFormat="0" w:count="382">
     <w:lsdException w:name="Normal" w:uiPriority="0" w:qFormat="1"/>
     <w:lsdException w:name="heading 1" w:uiPriority="9" w:qFormat="1"/>
     <w:lsdException w:name="heading 2" w:semiHidden="1" w:uiPriority="9" w:unhideWhenUsed="1" w:qFormat="1"/>
@@ -6881,6 +7089,7 @@
       <w:spacing w:after="0" w:line="240" w:lineRule="auto"/>
     </w:pPr>
     <w:tblPr>
+      <w:tblInd w:w="0" w:type="dxa"/>
       <w:tblBorders>
         <w:top w:val="single" w:sz="4" w:space="0" w:color="auto"/>
         <w:left w:val="single" w:sz="4" w:space="0" w:color="auto"/>
@@ -6889,6 +7098,12 @@
         <w:insideH w:val="single" w:sz="4" w:space="0" w:color="auto"/>
         <w:insideV w:val="single" w:sz="4" w:space="0" w:color="auto"/>
       </w:tblBorders>
+      <w:tblCellMar>
+        <w:top w:w="0" w:type="dxa"/>
+        <w:left w:w="108" w:type="dxa"/>
+        <w:bottom w:w="0" w:type="dxa"/>
+        <w:right w:w="108" w:type="dxa"/>
+      </w:tblCellMar>
     </w:tblPr>
   </w:style>
   <w:style w:type="paragraph" w:styleId="ListParagraph">
@@ -7209,7 +7424,7 @@
 </file>
 
 <file path=customXml/itemProps2.xml><?xml version="1.0" encoding="utf-8"?>
-<ds:datastoreItem xmlns:ds="http://schemas.openxmlformats.org/officeDocument/2006/customXml" ds:itemID="{A92AEAB9-2A7F-4563-B11A-B75B6774173C}">
+<ds:datastoreItem xmlns:ds="http://schemas.openxmlformats.org/officeDocument/2006/customXml" ds:itemID="{E1EF0A52-9664-FE47-B224-308906FC3D9D}">
   <ds:schemaRefs>
     <ds:schemaRef ds:uri="http://schemas.openxmlformats.org/officeDocument/2006/bibliography"/>
   </ds:schemaRefs>

</xml_diff>

<commit_message>
user story update 2
</commit_message>
<xml_diff>
--- a/product backlog and user stories report.docx
+++ b/product backlog and user stories report.docx
@@ -266,7 +266,7 @@
                   </wp:anchor>
                 </w:drawing>
               </mc:Choice>
-              <mc:Fallback xmlns:w16se="http://schemas.microsoft.com/office/word/2015/wordml/symex" xmlns:cx5="http://schemas.microsoft.com/office/drawing/2016/5/11/chartex" xmlns:cx4="http://schemas.microsoft.com/office/drawing/2016/5/10/chartex" xmlns:cx3="http://schemas.microsoft.com/office/drawing/2016/5/9/chartex" xmlns:cx2="http://schemas.microsoft.com/office/drawing/2015/10/21/chartex" xmlns:cx1="http://schemas.microsoft.com/office/drawing/2015/9/8/chartex" xmlns:cx="http://schemas.microsoft.com/office/drawing/2014/chartex">
+              <mc:Fallback xmlns:cx="http://schemas.microsoft.com/office/drawing/2014/chartex" xmlns:cx1="http://schemas.microsoft.com/office/drawing/2015/9/8/chartex" xmlns:cx2="http://schemas.microsoft.com/office/drawing/2015/10/21/chartex" xmlns:cx3="http://schemas.microsoft.com/office/drawing/2016/5/9/chartex" xmlns:cx4="http://schemas.microsoft.com/office/drawing/2016/5/10/chartex" xmlns:cx5="http://schemas.microsoft.com/office/drawing/2016/5/11/chartex" xmlns:w16se="http://schemas.microsoft.com/office/word/2015/wordml/symex">
                 <w:pict>
                   <v:group w14:anchorId="222FF791" id="Group 149" o:spid="_x0000_s1026" style="position:absolute;margin-left:0;margin-top:0;width:8in;height:95.7pt;z-index:251662336;mso-width-percent:941;mso-height-percent:121;mso-top-percent:23;mso-position-horizontal:center;mso-position-horizontal-relative:page;mso-position-vertical-relative:page;mso-width-percent:941;mso-height-percent:121;mso-top-percent:23" coordorigin="" coordsize="73152,12161" o:gfxdata="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">
                     <v:shape id="Rectangle 51" o:spid="_x0000_s1027" style="position:absolute;width:73152;height:11303;visibility:visible;mso-wrap-style:square;v-text-anchor:middle" coordsize="7312660,1129665" o:gfxdata="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" path="m,l7312660,r,1129665l3619500,733425,,1091565,,xe" fillcolor="#4472c4 [3204]" stroked="f" strokeweight="1pt">
@@ -393,7 +393,6 @@
                                     <w:szCs w:val="18"/>
                                   </w:rPr>
                                 </w:pPr>
-                                <w:proofErr w:type="spellStart"/>
                                 <w:r>
                                   <w:rPr>
                                     <w:rFonts w:ascii="Arial" w:hAnsi="Arial" w:cs="Arial"/>
@@ -404,35 +403,8 @@
                                     <w:szCs w:val="20"/>
                                     <w:shd w:val="clear" w:color="auto" w:fill="FFFFFF"/>
                                   </w:rPr>
-                                  <w:t>Bushra</w:t>
+                                  <w:t>Bushra Alkadhi</w:t>
                                 </w:r>
-                                <w:proofErr w:type="spellEnd"/>
-                                <w:r>
-                                  <w:rPr>
-                                    <w:rFonts w:ascii="Arial" w:hAnsi="Arial" w:cs="Arial"/>
-                                    <w:b/>
-                                    <w:bCs/>
-                                    <w:color w:val="1F3864" w:themeColor="accent1" w:themeShade="80"/>
-                                    <w:sz w:val="20"/>
-                                    <w:szCs w:val="20"/>
-                                    <w:shd w:val="clear" w:color="auto" w:fill="FFFFFF"/>
-                                  </w:rPr>
-                                  <w:t xml:space="preserve"> </w:t>
-                                </w:r>
-                                <w:proofErr w:type="spellStart"/>
-                                <w:r>
-                                  <w:rPr>
-                                    <w:rFonts w:ascii="Arial" w:hAnsi="Arial" w:cs="Arial"/>
-                                    <w:b/>
-                                    <w:bCs/>
-                                    <w:color w:val="1F3864" w:themeColor="accent1" w:themeShade="80"/>
-                                    <w:sz w:val="20"/>
-                                    <w:szCs w:val="20"/>
-                                    <w:shd w:val="clear" w:color="auto" w:fill="FFFFFF"/>
-                                  </w:rPr>
-                                  <w:t>Alkadhi</w:t>
-                                </w:r>
-                                <w:proofErr w:type="spellEnd"/>
                               </w:p>
                             </w:txbxContent>
                           </wps:txbx>
@@ -454,7 +426,7 @@
                   </wp:anchor>
                 </w:drawing>
               </mc:Choice>
-              <mc:Fallback xmlns:w16se="http://schemas.microsoft.com/office/word/2015/wordml/symex" xmlns:cx5="http://schemas.microsoft.com/office/drawing/2016/5/11/chartex" xmlns:cx4="http://schemas.microsoft.com/office/drawing/2016/5/10/chartex" xmlns:cx3="http://schemas.microsoft.com/office/drawing/2016/5/9/chartex" xmlns:cx2="http://schemas.microsoft.com/office/drawing/2015/10/21/chartex" xmlns:cx1="http://schemas.microsoft.com/office/drawing/2015/9/8/chartex" xmlns:cx="http://schemas.microsoft.com/office/drawing/2014/chartex">
+              <mc:Fallback xmlns:cx="http://schemas.microsoft.com/office/drawing/2014/chartex" xmlns:cx1="http://schemas.microsoft.com/office/drawing/2015/9/8/chartex" xmlns:cx2="http://schemas.microsoft.com/office/drawing/2015/10/21/chartex" xmlns:cx3="http://schemas.microsoft.com/office/drawing/2016/5/9/chartex" xmlns:cx4="http://schemas.microsoft.com/office/drawing/2016/5/10/chartex" xmlns:cx5="http://schemas.microsoft.com/office/drawing/2016/5/11/chartex" xmlns:w16se="http://schemas.microsoft.com/office/word/2015/wordml/symex">
                 <w:pict>
                   <v:shapetype w14:anchorId="5D450E87" id="_x0000_t202" coordsize="21600,21600" o:spt="202" path="m0,0l0,21600,21600,21600,21600,0xe">
                     <v:stroke joinstyle="miter"/>
@@ -663,16 +635,7 @@
                                     <w:sz w:val="36"/>
                                     <w:szCs w:val="36"/>
                                   </w:rPr>
-                                  <w:t xml:space="preserve"> </w:t>
-                                </w:r>
-                                <w:proofErr w:type="spellStart"/>
-                                <w:r>
-                                  <w:rPr>
-                                    <w:color w:val="404040" w:themeColor="text1" w:themeTint="BF"/>
-                                    <w:sz w:val="36"/>
-                                    <w:szCs w:val="36"/>
-                                  </w:rPr>
-                                  <w:t>Alme</w:t>
+                                  <w:t xml:space="preserve"> Alme</w:t>
                                 </w:r>
                                 <w:r>
                                   <w:rPr>
@@ -682,7 +645,6 @@
                                   </w:rPr>
                                   <w:t>shari</w:t>
                                 </w:r>
-                                <w:proofErr w:type="spellEnd"/>
                                 <w:r>
                                   <w:rPr>
                                     <w:color w:val="404040" w:themeColor="text1" w:themeTint="BF"/>
@@ -709,7 +671,6 @@
                                     <w:szCs w:val="36"/>
                                   </w:rPr>
                                 </w:pPr>
-                                <w:proofErr w:type="spellStart"/>
                                 <w:r>
                                   <w:rPr>
                                     <w:color w:val="404040" w:themeColor="text1" w:themeTint="BF"/>
@@ -718,25 +679,14 @@
                                   </w:rPr>
                                   <w:t>Asma</w:t>
                                 </w:r>
-                                <w:proofErr w:type="spellEnd"/>
                                 <w:r>
                                   <w:rPr>
                                     <w:color w:val="404040" w:themeColor="text1" w:themeTint="BF"/>
                                     <w:sz w:val="36"/>
                                     <w:szCs w:val="36"/>
                                   </w:rPr>
-                                  <w:t xml:space="preserve"> </w:t>
+                                  <w:t xml:space="preserve"> alrubai</w:t>
                                 </w:r>
-                                <w:proofErr w:type="spellStart"/>
-                                <w:r>
-                                  <w:rPr>
-                                    <w:color w:val="404040" w:themeColor="text1" w:themeTint="BF"/>
-                                    <w:sz w:val="36"/>
-                                    <w:szCs w:val="36"/>
-                                  </w:rPr>
-                                  <w:t>alrubai</w:t>
-                                </w:r>
-                                <w:proofErr w:type="spellEnd"/>
                                 <w:r>
                                   <w:rPr>
                                     <w:color w:val="404040" w:themeColor="text1" w:themeTint="BF"/>
@@ -777,16 +727,7 @@
                                     <w:sz w:val="36"/>
                                     <w:szCs w:val="36"/>
                                   </w:rPr>
-                                  <w:t xml:space="preserve">orah </w:t>
-                                </w:r>
-                                <w:proofErr w:type="spellStart"/>
-                                <w:r>
-                                  <w:rPr>
-                                    <w:color w:val="404040" w:themeColor="text1" w:themeTint="BF"/>
-                                    <w:sz w:val="36"/>
-                                    <w:szCs w:val="36"/>
-                                  </w:rPr>
-                                  <w:t>A</w:t>
+                                  <w:t>orah A</w:t>
                                 </w:r>
                                 <w:r>
                                   <w:rPr>
@@ -794,16 +735,7 @@
                                     <w:sz w:val="36"/>
                                     <w:szCs w:val="36"/>
                                   </w:rPr>
-                                  <w:t>lkhunifer</w:t>
-                                </w:r>
-                                <w:proofErr w:type="spellEnd"/>
-                                <w:r>
-                                  <w:rPr>
-                                    <w:color w:val="404040" w:themeColor="text1" w:themeTint="BF"/>
-                                    <w:sz w:val="36"/>
-                                    <w:szCs w:val="36"/>
-                                  </w:rPr>
-                                  <w:t xml:space="preserve"> 435201094,</w:t>
+                                  <w:t>lkhunifer 435201094,</w:t>
                                 </w:r>
                               </w:p>
                               <w:p>
@@ -815,7 +747,6 @@
                                     <w:szCs w:val="36"/>
                                   </w:rPr>
                                 </w:pPr>
-                                <w:proofErr w:type="spellStart"/>
                                 <w:r>
                                   <w:rPr>
                                     <w:color w:val="404040" w:themeColor="text1" w:themeTint="BF"/>
@@ -838,34 +769,7 @@
                                     <w:sz w:val="36"/>
                                     <w:szCs w:val="36"/>
                                   </w:rPr>
-                                  <w:t>h</w:t>
-                                </w:r>
-                                <w:proofErr w:type="spellEnd"/>
-                                <w:r>
-                                  <w:rPr>
-                                    <w:color w:val="404040" w:themeColor="text1" w:themeTint="BF"/>
-                                    <w:sz w:val="36"/>
-                                    <w:szCs w:val="36"/>
-                                  </w:rPr>
-                                  <w:t xml:space="preserve"> </w:t>
-                                </w:r>
-                                <w:proofErr w:type="spellStart"/>
-                                <w:r>
-                                  <w:rPr>
-                                    <w:color w:val="404040" w:themeColor="text1" w:themeTint="BF"/>
-                                    <w:sz w:val="36"/>
-                                    <w:szCs w:val="36"/>
-                                  </w:rPr>
-                                  <w:t>almutiari</w:t>
-                                </w:r>
-                                <w:proofErr w:type="spellEnd"/>
-                                <w:r>
-                                  <w:rPr>
-                                    <w:color w:val="404040" w:themeColor="text1" w:themeTint="BF"/>
-                                    <w:sz w:val="36"/>
-                                    <w:szCs w:val="36"/>
-                                  </w:rPr>
-                                  <w:t xml:space="preserve"> 435200467</w:t>
+                                  <w:t>h almutiari 435200467</w:t>
                                 </w:r>
                                 <w:r>
                                   <w:rPr>
@@ -993,7 +897,7 @@
                   </wp:anchor>
                 </w:drawing>
               </mc:Choice>
-              <mc:Fallback xmlns:w16se="http://schemas.microsoft.com/office/word/2015/wordml/symex" xmlns:cx5="http://schemas.microsoft.com/office/drawing/2016/5/11/chartex" xmlns:cx4="http://schemas.microsoft.com/office/drawing/2016/5/10/chartex" xmlns:cx3="http://schemas.microsoft.com/office/drawing/2016/5/9/chartex" xmlns:cx2="http://schemas.microsoft.com/office/drawing/2015/10/21/chartex" xmlns:cx1="http://schemas.microsoft.com/office/drawing/2015/9/8/chartex" xmlns:cx="http://schemas.microsoft.com/office/drawing/2014/chartex">
+              <mc:Fallback xmlns:cx="http://schemas.microsoft.com/office/drawing/2014/chartex" xmlns:cx1="http://schemas.microsoft.com/office/drawing/2015/9/8/chartex" xmlns:cx2="http://schemas.microsoft.com/office/drawing/2015/10/21/chartex" xmlns:cx3="http://schemas.microsoft.com/office/drawing/2016/5/9/chartex" xmlns:cx4="http://schemas.microsoft.com/office/drawing/2016/5/10/chartex" xmlns:cx5="http://schemas.microsoft.com/office/drawing/2016/5/11/chartex" xmlns:w16se="http://schemas.microsoft.com/office/word/2015/wordml/symex">
                 <w:pict>
                   <v:shape w14:anchorId="2D3E90B5" id="Text Box 153" o:spid="_x0000_s1027" type="#_x0000_t202" style="position:absolute;margin-left:417pt;margin-top:413.45pt;width:468.2pt;height:212.4pt;z-index:251661312;visibility:visible;mso-wrap-style:square;mso-width-percent:0;mso-height-percent:0;mso-wrap-distance-left:9pt;mso-wrap-distance-top:0;mso-wrap-distance-right:9pt;mso-wrap-distance-bottom:0;mso-position-horizontal:right;mso-position-horizontal-relative:margin;mso-position-vertical:absolute;mso-position-vertical-relative:page;mso-width-percent:0;mso-height-percent:0;mso-width-relative:page;mso-height-relative:page;v-text-anchor:top" o:gfxdata="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" filled="f" stroked="f" strokeweight=".5pt">
                     <v:textbox inset="126pt,0,54pt,0">
@@ -1474,7 +1378,7 @@
                   </wp:anchor>
                 </w:drawing>
               </mc:Choice>
-              <mc:Fallback xmlns:w16se="http://schemas.microsoft.com/office/word/2015/wordml/symex" xmlns:cx5="http://schemas.microsoft.com/office/drawing/2016/5/11/chartex" xmlns:cx4="http://schemas.microsoft.com/office/drawing/2016/5/10/chartex" xmlns:cx3="http://schemas.microsoft.com/office/drawing/2016/5/9/chartex" xmlns:cx2="http://schemas.microsoft.com/office/drawing/2015/10/21/chartex" xmlns:cx1="http://schemas.microsoft.com/office/drawing/2015/9/8/chartex" xmlns:cx="http://schemas.microsoft.com/office/drawing/2014/chartex">
+              <mc:Fallback xmlns:cx="http://schemas.microsoft.com/office/drawing/2014/chartex" xmlns:cx1="http://schemas.microsoft.com/office/drawing/2015/9/8/chartex" xmlns:cx2="http://schemas.microsoft.com/office/drawing/2015/10/21/chartex" xmlns:cx3="http://schemas.microsoft.com/office/drawing/2016/5/9/chartex" xmlns:cx4="http://schemas.microsoft.com/office/drawing/2016/5/10/chartex" xmlns:cx5="http://schemas.microsoft.com/office/drawing/2016/5/11/chartex" xmlns:w16se="http://schemas.microsoft.com/office/word/2015/wordml/symex">
                 <w:pict>
                   <v:shape w14:anchorId="5BCE5285" id="Text Box 154" o:spid="_x0000_s1028" type="#_x0000_t202" style="position:absolute;margin-left:0;margin-top:109.3pt;width:8in;height:286.5pt;z-index:251659264;visibility:visible;mso-wrap-style:square;mso-width-percent:941;mso-height-percent:363;mso-wrap-distance-left:9pt;mso-wrap-distance-top:0;mso-wrap-distance-right:9pt;mso-wrap-distance-bottom:0;mso-position-horizontal:center;mso-position-horizontal-relative:margin;mso-position-vertical:absolute;mso-position-vertical-relative:page;mso-width-percent:941;mso-height-percent:363;mso-width-relative:page;mso-height-relative:page;v-text-anchor:bottom" o:gfxdata="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" filled="f" stroked="f" strokeweight=".5pt">
                     <v:textbox inset="126pt,0,54pt,0">
@@ -2042,15 +1946,7 @@
           </w:tcPr>
           <w:p>
             <w:r>
-              <w:t xml:space="preserve">As a </w:t>
-            </w:r>
-            <w:proofErr w:type="spellStart"/>
-            <w:r>
-              <w:t>user,I</w:t>
-            </w:r>
-            <w:proofErr w:type="spellEnd"/>
-            <w:r>
-              <w:t xml:space="preserve"> want to see a list of dishes ,so that I</w:t>
+              <w:t>As a user,I want to see a list of dishes ,so that I</w:t>
             </w:r>
             <w:r>
               <w:rPr>
@@ -2582,6 +2478,11 @@
             <w:pPr>
               <w:jc w:val="center"/>
             </w:pPr>
+            <w:r>
+              <w:t xml:space="preserve">Low </w:t>
+            </w:r>
+            <w:bookmarkStart w:id="2" w:name="_GoBack"/>
+            <w:bookmarkEnd w:id="2"/>
           </w:p>
         </w:tc>
         <w:tc>
@@ -4570,8 +4471,6 @@
               </w:rPr>
               <w:t>The user shall be able to view dish rating and number of raters.</w:t>
             </w:r>
-            <w:bookmarkStart w:id="2" w:name="_GoBack"/>
-            <w:bookmarkEnd w:id="2"/>
           </w:p>
         </w:tc>
         <w:tc>
@@ -4619,7 +4518,13 @@
           </w:tcPr>
           <w:p>
             <w:r>
-              <w:t xml:space="preserve">The user shall be able to view dish shop </w:t>
+              <w:t xml:space="preserve">The user shall be able to view dish </w:t>
+            </w:r>
+            <w:r>
+              <w:t xml:space="preserve">or </w:t>
+            </w:r>
+            <w:r>
+              <w:t xml:space="preserve">shop </w:t>
             </w:r>
             <w:r>
               <w:t>page</w:t>
@@ -4828,7 +4733,7 @@
               <w:jc w:val="center"/>
             </w:pPr>
             <w:r>
-              <w:t>High</w:t>
+              <w:t xml:space="preserve">Low </w:t>
             </w:r>
           </w:p>
         </w:tc>
@@ -5357,25 +5262,7 @@
           <w:sz w:val="28"/>
           <w:szCs w:val="28"/>
         </w:rPr>
-        <w:t xml:space="preserve"> framework that emulates native app UI guidelines and uses native SDKs, bringing the UI standards and device features of native apps together with the full power and flexibility of the open web. Ionic uses Cordova or </w:t>
-      </w:r>
-      <w:proofErr w:type="spellStart"/>
-      <w:r>
-        <w:rPr>
-          <w:rFonts w:cs="Times"/>
-          <w:sz w:val="28"/>
-          <w:szCs w:val="28"/>
-        </w:rPr>
-        <w:t>Phonegap</w:t>
-      </w:r>
-      <w:proofErr w:type="spellEnd"/>
-      <w:r>
-        <w:rPr>
-          <w:rFonts w:cs="Times"/>
-          <w:sz w:val="28"/>
-          <w:szCs w:val="28"/>
-        </w:rPr>
-        <w:t xml:space="preserve"> to deploy natively, or runs in the browser as a Progressive Web App.</w:t>
+        <w:t xml:space="preserve"> framework that emulates native app UI guidelines and uses native SDKs, bringing the UI standards and device features of native apps together with the full power and flexibility of the open web. Ionic uses Cordova or Phonegap to deploy natively, or runs in the browser as a Progressive Web App.</w:t>
       </w:r>
       <w:r>
         <w:rPr>
@@ -5423,25 +5310,7 @@
           <w:sz w:val="28"/>
           <w:szCs w:val="28"/>
         </w:rPr>
-        <w:t xml:space="preserve">, and </w:t>
-      </w:r>
-      <w:proofErr w:type="spellStart"/>
-      <w:r>
-        <w:rPr>
-          <w:rFonts w:cs="Times"/>
-          <w:sz w:val="28"/>
-          <w:szCs w:val="28"/>
-        </w:rPr>
-        <w:t>css</w:t>
-      </w:r>
-      <w:proofErr w:type="spellEnd"/>
-      <w:r>
-        <w:rPr>
-          <w:rFonts w:cs="Times"/>
-          <w:sz w:val="28"/>
-          <w:szCs w:val="28"/>
-        </w:rPr>
-        <w:t>.</w:t>
+        <w:t>, and css.</w:t>
       </w:r>
       <w:r>
         <w:rPr>
@@ -7424,7 +7293,7 @@
 </file>
 
 <file path=customXml/itemProps2.xml><?xml version="1.0" encoding="utf-8"?>
-<ds:datastoreItem xmlns:ds="http://schemas.openxmlformats.org/officeDocument/2006/customXml" ds:itemID="{E1EF0A52-9664-FE47-B224-308906FC3D9D}">
+<ds:datastoreItem xmlns:ds="http://schemas.openxmlformats.org/officeDocument/2006/customXml" ds:itemID="{C347DAF4-F86A-BE4E-916E-50CD80D467EA}">
   <ds:schemaRefs>
     <ds:schemaRef ds:uri="http://schemas.openxmlformats.org/officeDocument/2006/bibliography"/>
   </ds:schemaRefs>

</xml_diff>

<commit_message>
user story update 3
</commit_message>
<xml_diff>
--- a/product backlog and user stories report.docx
+++ b/product backlog and user stories report.docx
@@ -266,7 +266,7 @@
                   </wp:anchor>
                 </w:drawing>
               </mc:Choice>
-              <mc:Fallback xmlns:cx="http://schemas.microsoft.com/office/drawing/2014/chartex" xmlns:cx1="http://schemas.microsoft.com/office/drawing/2015/9/8/chartex" xmlns:cx2="http://schemas.microsoft.com/office/drawing/2015/10/21/chartex" xmlns:cx3="http://schemas.microsoft.com/office/drawing/2016/5/9/chartex" xmlns:cx4="http://schemas.microsoft.com/office/drawing/2016/5/10/chartex" xmlns:cx5="http://schemas.microsoft.com/office/drawing/2016/5/11/chartex" xmlns:w16se="http://schemas.microsoft.com/office/word/2015/wordml/symex">
+              <mc:Fallback xmlns:w16se="http://schemas.microsoft.com/office/word/2015/wordml/symex" xmlns:cx5="http://schemas.microsoft.com/office/drawing/2016/5/11/chartex" xmlns:cx4="http://schemas.microsoft.com/office/drawing/2016/5/10/chartex" xmlns:cx3="http://schemas.microsoft.com/office/drawing/2016/5/9/chartex" xmlns:cx2="http://schemas.microsoft.com/office/drawing/2015/10/21/chartex" xmlns:cx1="http://schemas.microsoft.com/office/drawing/2015/9/8/chartex" xmlns:cx="http://schemas.microsoft.com/office/drawing/2014/chartex">
                 <w:pict>
                   <v:group w14:anchorId="222FF791" id="Group 149" o:spid="_x0000_s1026" style="position:absolute;margin-left:0;margin-top:0;width:8in;height:95.7pt;z-index:251662336;mso-width-percent:941;mso-height-percent:121;mso-top-percent:23;mso-position-horizontal:center;mso-position-horizontal-relative:page;mso-position-vertical-relative:page;mso-width-percent:941;mso-height-percent:121;mso-top-percent:23" coordorigin="" coordsize="73152,12161" o:gfxdata="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">
                     <v:shape id="Rectangle 51" o:spid="_x0000_s1027" style="position:absolute;width:73152;height:11303;visibility:visible;mso-wrap-style:square;v-text-anchor:middle" coordsize="7312660,1129665" o:gfxdata="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" path="m,l7312660,r,1129665l3619500,733425,,1091565,,xe" fillcolor="#4472c4 [3204]" stroked="f" strokeweight="1pt">
@@ -426,7 +426,7 @@
                   </wp:anchor>
                 </w:drawing>
               </mc:Choice>
-              <mc:Fallback xmlns:cx="http://schemas.microsoft.com/office/drawing/2014/chartex" xmlns:cx1="http://schemas.microsoft.com/office/drawing/2015/9/8/chartex" xmlns:cx2="http://schemas.microsoft.com/office/drawing/2015/10/21/chartex" xmlns:cx3="http://schemas.microsoft.com/office/drawing/2016/5/9/chartex" xmlns:cx4="http://schemas.microsoft.com/office/drawing/2016/5/10/chartex" xmlns:cx5="http://schemas.microsoft.com/office/drawing/2016/5/11/chartex" xmlns:w16se="http://schemas.microsoft.com/office/word/2015/wordml/symex">
+              <mc:Fallback xmlns:w16se="http://schemas.microsoft.com/office/word/2015/wordml/symex" xmlns:cx5="http://schemas.microsoft.com/office/drawing/2016/5/11/chartex" xmlns:cx4="http://schemas.microsoft.com/office/drawing/2016/5/10/chartex" xmlns:cx3="http://schemas.microsoft.com/office/drawing/2016/5/9/chartex" xmlns:cx2="http://schemas.microsoft.com/office/drawing/2015/10/21/chartex" xmlns:cx1="http://schemas.microsoft.com/office/drawing/2015/9/8/chartex" xmlns:cx="http://schemas.microsoft.com/office/drawing/2014/chartex">
                 <w:pict>
                   <v:shapetype w14:anchorId="5D450E87" id="_x0000_t202" coordsize="21600,21600" o:spt="202" path="m0,0l0,21600,21600,21600,21600,0xe">
                     <v:stroke joinstyle="miter"/>
@@ -897,7 +897,7 @@
                   </wp:anchor>
                 </w:drawing>
               </mc:Choice>
-              <mc:Fallback xmlns:cx="http://schemas.microsoft.com/office/drawing/2014/chartex" xmlns:cx1="http://schemas.microsoft.com/office/drawing/2015/9/8/chartex" xmlns:cx2="http://schemas.microsoft.com/office/drawing/2015/10/21/chartex" xmlns:cx3="http://schemas.microsoft.com/office/drawing/2016/5/9/chartex" xmlns:cx4="http://schemas.microsoft.com/office/drawing/2016/5/10/chartex" xmlns:cx5="http://schemas.microsoft.com/office/drawing/2016/5/11/chartex" xmlns:w16se="http://schemas.microsoft.com/office/word/2015/wordml/symex">
+              <mc:Fallback xmlns:w16se="http://schemas.microsoft.com/office/word/2015/wordml/symex" xmlns:cx5="http://schemas.microsoft.com/office/drawing/2016/5/11/chartex" xmlns:cx4="http://schemas.microsoft.com/office/drawing/2016/5/10/chartex" xmlns:cx3="http://schemas.microsoft.com/office/drawing/2016/5/9/chartex" xmlns:cx2="http://schemas.microsoft.com/office/drawing/2015/10/21/chartex" xmlns:cx1="http://schemas.microsoft.com/office/drawing/2015/9/8/chartex" xmlns:cx="http://schemas.microsoft.com/office/drawing/2014/chartex">
                 <w:pict>
                   <v:shape w14:anchorId="2D3E90B5" id="Text Box 153" o:spid="_x0000_s1027" type="#_x0000_t202" style="position:absolute;margin-left:417pt;margin-top:413.45pt;width:468.2pt;height:212.4pt;z-index:251661312;visibility:visible;mso-wrap-style:square;mso-width-percent:0;mso-height-percent:0;mso-wrap-distance-left:9pt;mso-wrap-distance-top:0;mso-wrap-distance-right:9pt;mso-wrap-distance-bottom:0;mso-position-horizontal:right;mso-position-horizontal-relative:margin;mso-position-vertical:absolute;mso-position-vertical-relative:page;mso-width-percent:0;mso-height-percent:0;mso-width-relative:page;mso-height-relative:page;v-text-anchor:top" o:gfxdata="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" filled="f" stroked="f" strokeweight=".5pt">
                     <v:textbox inset="126pt,0,54pt,0">
@@ -1378,7 +1378,7 @@
                   </wp:anchor>
                 </w:drawing>
               </mc:Choice>
-              <mc:Fallback xmlns:cx="http://schemas.microsoft.com/office/drawing/2014/chartex" xmlns:cx1="http://schemas.microsoft.com/office/drawing/2015/9/8/chartex" xmlns:cx2="http://schemas.microsoft.com/office/drawing/2015/10/21/chartex" xmlns:cx3="http://schemas.microsoft.com/office/drawing/2016/5/9/chartex" xmlns:cx4="http://schemas.microsoft.com/office/drawing/2016/5/10/chartex" xmlns:cx5="http://schemas.microsoft.com/office/drawing/2016/5/11/chartex" xmlns:w16se="http://schemas.microsoft.com/office/word/2015/wordml/symex">
+              <mc:Fallback xmlns:w16se="http://schemas.microsoft.com/office/word/2015/wordml/symex" xmlns:cx5="http://schemas.microsoft.com/office/drawing/2016/5/11/chartex" xmlns:cx4="http://schemas.microsoft.com/office/drawing/2016/5/10/chartex" xmlns:cx3="http://schemas.microsoft.com/office/drawing/2016/5/9/chartex" xmlns:cx2="http://schemas.microsoft.com/office/drawing/2015/10/21/chartex" xmlns:cx1="http://schemas.microsoft.com/office/drawing/2015/9/8/chartex" xmlns:cx="http://schemas.microsoft.com/office/drawing/2014/chartex">
                 <w:pict>
                   <v:shape w14:anchorId="5BCE5285" id="Text Box 154" o:spid="_x0000_s1028" type="#_x0000_t202" style="position:absolute;margin-left:0;margin-top:109.3pt;width:8in;height:286.5pt;z-index:251659264;visibility:visible;mso-wrap-style:square;mso-width-percent:941;mso-height-percent:363;mso-wrap-distance-left:9pt;mso-wrap-distance-top:0;mso-wrap-distance-right:9pt;mso-wrap-distance-bottom:0;mso-position-horizontal:center;mso-position-horizontal-relative:margin;mso-position-vertical:absolute;mso-position-vertical-relative:page;mso-width-percent:941;mso-height-percent:363;mso-width-relative:page;mso-height-relative:page;v-text-anchor:bottom" o:gfxdata="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" filled="f" stroked="f" strokeweight=".5pt">
                     <v:textbox inset="126pt,0,54pt,0">
@@ -2481,8 +2481,6 @@
             <w:r>
               <w:t xml:space="preserve">Low </w:t>
             </w:r>
-            <w:bookmarkStart w:id="2" w:name="_GoBack"/>
-            <w:bookmarkEnd w:id="2"/>
           </w:p>
         </w:tc>
         <w:tc>
@@ -2972,7 +2970,15 @@
             <w:tcW w:w="4589" w:type="dxa"/>
           </w:tcPr>
           <w:p>
-            <w:r>
+            <w:pPr>
+              <w:rPr>
+                <w:highlight w:val="green"/>
+              </w:rPr>
+            </w:pPr>
+            <w:r>
+              <w:rPr>
+                <w:highlight w:val="green"/>
+              </w:rPr>
               <w:t>The system shall allow the registered user to view his/her profile.</w:t>
             </w:r>
           </w:p>
@@ -3367,7 +3373,15 @@
             <w:tcW w:w="4589" w:type="dxa"/>
           </w:tcPr>
           <w:p>
-            <w:r>
+            <w:pPr>
+              <w:rPr>
+                <w:highlight w:val="green"/>
+              </w:rPr>
+            </w:pPr>
+            <w:r>
+              <w:rPr>
+                <w:highlight w:val="green"/>
+              </w:rPr>
               <w:t>The system shall allow the registered user to change his/her profile photo.</w:t>
             </w:r>
           </w:p>
@@ -3426,7 +3440,15 @@
             <w:tcW w:w="4589" w:type="dxa"/>
           </w:tcPr>
           <w:p>
-            <w:r>
+            <w:pPr>
+              <w:rPr>
+                <w:highlight w:val="green"/>
+              </w:rPr>
+            </w:pPr>
+            <w:r>
+              <w:rPr>
+                <w:highlight w:val="green"/>
+              </w:rPr>
               <w:t xml:space="preserve">The system shall allow the user to change his/her profile name. </w:t>
             </w:r>
           </w:p>
@@ -3479,7 +3501,15 @@
             <w:tcW w:w="4589" w:type="dxa"/>
           </w:tcPr>
           <w:p>
-            <w:r>
+            <w:pPr>
+              <w:rPr>
+                <w:highlight w:val="green"/>
+              </w:rPr>
+            </w:pPr>
+            <w:r>
+              <w:rPr>
+                <w:highlight w:val="green"/>
+              </w:rPr>
               <w:t>The system shall allow the user to add a bio.</w:t>
             </w:r>
           </w:p>
@@ -3529,7 +3559,15 @@
             <w:tcW w:w="4589" w:type="dxa"/>
           </w:tcPr>
           <w:p>
-            <w:r>
+            <w:pPr>
+              <w:rPr>
+                <w:highlight w:val="green"/>
+              </w:rPr>
+            </w:pPr>
+            <w:r>
+              <w:rPr>
+                <w:highlight w:val="green"/>
+              </w:rPr>
               <w:t>The system shall allow the user to edit his/her bio.</w:t>
             </w:r>
           </w:p>
@@ -3891,7 +3929,10 @@
               <w:t xml:space="preserve"> </w:t>
             </w:r>
             <w:r>
-              <w:t>dish .</w:t>
+              <w:t>dish</w:t>
+            </w:r>
+            <w:r>
+              <w:t>.</w:t>
             </w:r>
           </w:p>
         </w:tc>
@@ -4414,8 +4455,58 @@
             <w:tcW w:w="4589" w:type="dxa"/>
           </w:tcPr>
           <w:p>
-            <w:r>
-              <w:t>The user shall be able to view dish name ,occasion type, price and picture .</w:t>
+            <w:pPr>
+              <w:rPr>
+                <w:highlight w:val="green"/>
+              </w:rPr>
+            </w:pPr>
+            <w:r>
+              <w:rPr>
+                <w:highlight w:val="green"/>
+              </w:rPr>
+              <w:t xml:space="preserve">The user </w:t>
+            </w:r>
+            <w:r>
+              <w:rPr>
+                <w:highlight w:val="green"/>
+              </w:rPr>
+              <w:t>shall be able to view dish name</w:t>
+            </w:r>
+            <w:r>
+              <w:rPr>
+                <w:highlight w:val="green"/>
+              </w:rPr>
+              <w:t>,</w:t>
+            </w:r>
+            <w:r>
+              <w:rPr>
+                <w:highlight w:val="green"/>
+              </w:rPr>
+              <w:t xml:space="preserve"> </w:t>
+            </w:r>
+            <w:r>
+              <w:rPr>
+                <w:highlight w:val="green"/>
+              </w:rPr>
+              <w:t>o</w:t>
+            </w:r>
+            <w:r>
+              <w:rPr>
+                <w:highlight w:val="green"/>
+              </w:rPr>
+              <w:t>ccasion type, price and picture</w:t>
+            </w:r>
+            <w:r>
+              <w:rPr>
+                <w:highlight w:val="green"/>
+              </w:rPr>
+              <w:t xml:space="preserve"> in separate page</w:t>
+            </w:r>
+            <w:r>
+              <w:rPr>
+                <w:highlight w:val="green"/>
+              </w:rPr>
+              <w:t>.</w:t>
             </w:r>
           </w:p>
         </w:tc>
@@ -4518,10 +4609,10 @@
           </w:tcPr>
           <w:p>
             <w:r>
-              <w:t xml:space="preserve">The user shall be able to view dish </w:t>
-            </w:r>
-            <w:r>
-              <w:t xml:space="preserve">or </w:t>
+              <w:t xml:space="preserve">The user shall be able to view </w:t>
+            </w:r>
+            <w:r>
+              <w:t xml:space="preserve">any </w:t>
             </w:r>
             <w:r>
               <w:t xml:space="preserve">shop </w:t>
@@ -4575,14 +4666,16 @@
             <w:tcW w:w="4589" w:type="dxa"/>
           </w:tcPr>
           <w:p>
-            <w:r>
-              <w:t xml:space="preserve">The price should be </w:t>
-            </w:r>
-            <w:r>
-              <w:t>one</w:t>
-            </w:r>
-            <w:r>
-              <w:t xml:space="preserve"> decimal numbers.</w:t>
+            <w:pPr>
+              <w:rPr>
+                <w:highlight w:val="green"/>
+              </w:rPr>
+            </w:pPr>
+            <w:r>
+              <w:rPr>
+                <w:highlight w:val="green"/>
+              </w:rPr>
+              <w:t>The price should be one decimal numbers.</w:t>
             </w:r>
           </w:p>
         </w:tc>
@@ -4595,8 +4688,10 @@
               <w:jc w:val="center"/>
             </w:pPr>
             <w:r>
-              <w:t>Medium</w:t>
-            </w:r>
+              <w:t xml:space="preserve">Low </w:t>
+            </w:r>
+            <w:bookmarkStart w:id="2" w:name="_GoBack"/>
+            <w:bookmarkEnd w:id="2"/>
           </w:p>
         </w:tc>
         <w:tc>
@@ -4766,7 +4861,19 @@
           </w:tcPr>
           <w:p>
             <w:r>
-              <w:t xml:space="preserve">The system display welcome slide in the first time </w:t>
+              <w:t xml:space="preserve">The system </w:t>
+            </w:r>
+            <w:r>
+              <w:t xml:space="preserve">shall </w:t>
+            </w:r>
+            <w:r>
+              <w:t>dis</w:t>
+            </w:r>
+            <w:r>
+              <w:t>play welcome slide in the first-</w:t>
+            </w:r>
+            <w:r>
+              <w:t xml:space="preserve">time </w:t>
             </w:r>
             <w:r>
               <w:t>user open the app.</w:t>
@@ -7293,7 +7400,7 @@
 </file>
 
 <file path=customXml/itemProps2.xml><?xml version="1.0" encoding="utf-8"?>
-<ds:datastoreItem xmlns:ds="http://schemas.openxmlformats.org/officeDocument/2006/customXml" ds:itemID="{C347DAF4-F86A-BE4E-916E-50CD80D467EA}">
+<ds:datastoreItem xmlns:ds="http://schemas.openxmlformats.org/officeDocument/2006/customXml" ds:itemID="{1B2BB0E6-FC38-EF46-8F68-0F7C15136D59}">
   <ds:schemaRefs>
     <ds:schemaRef ds:uri="http://schemas.openxmlformats.org/officeDocument/2006/bibliography"/>
   </ds:schemaRefs>

</xml_diff>

<commit_message>
user story update 4
</commit_message>
<xml_diff>
--- a/product backlog and user stories report.docx
+++ b/product backlog and user stories report.docx
@@ -266,7 +266,7 @@
                   </wp:anchor>
                 </w:drawing>
               </mc:Choice>
-              <mc:Fallback xmlns:w16se="http://schemas.microsoft.com/office/word/2015/wordml/symex" xmlns:cx5="http://schemas.microsoft.com/office/drawing/2016/5/11/chartex" xmlns:cx4="http://schemas.microsoft.com/office/drawing/2016/5/10/chartex" xmlns:cx3="http://schemas.microsoft.com/office/drawing/2016/5/9/chartex" xmlns:cx2="http://schemas.microsoft.com/office/drawing/2015/10/21/chartex" xmlns:cx1="http://schemas.microsoft.com/office/drawing/2015/9/8/chartex" xmlns:cx="http://schemas.microsoft.com/office/drawing/2014/chartex">
+              <mc:Fallback xmlns:cx="http://schemas.microsoft.com/office/drawing/2014/chartex" xmlns:cx1="http://schemas.microsoft.com/office/drawing/2015/9/8/chartex" xmlns:cx2="http://schemas.microsoft.com/office/drawing/2015/10/21/chartex" xmlns:cx3="http://schemas.microsoft.com/office/drawing/2016/5/9/chartex" xmlns:cx4="http://schemas.microsoft.com/office/drawing/2016/5/10/chartex" xmlns:cx5="http://schemas.microsoft.com/office/drawing/2016/5/11/chartex" xmlns:w16se="http://schemas.microsoft.com/office/word/2015/wordml/symex">
                 <w:pict>
                   <v:group w14:anchorId="222FF791" id="Group 149" o:spid="_x0000_s1026" style="position:absolute;margin-left:0;margin-top:0;width:8in;height:95.7pt;z-index:251662336;mso-width-percent:941;mso-height-percent:121;mso-top-percent:23;mso-position-horizontal:center;mso-position-horizontal-relative:page;mso-position-vertical-relative:page;mso-width-percent:941;mso-height-percent:121;mso-top-percent:23" coordorigin="" coordsize="73152,12161" o:gfxdata="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">
                     <v:shape id="Rectangle 51" o:spid="_x0000_s1027" style="position:absolute;width:73152;height:11303;visibility:visible;mso-wrap-style:square;v-text-anchor:middle" coordsize="7312660,1129665" o:gfxdata="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" path="m,l7312660,r,1129665l3619500,733425,,1091565,,xe" fillcolor="#4472c4 [3204]" stroked="f" strokeweight="1pt">
@@ -371,6 +371,7 @@
                                         <w:szCs w:val="28"/>
                                       </w:rPr>
                                     </w:pPr>
+                                    <w:proofErr w:type="gramStart"/>
                                     <w:r>
                                       <w:rPr>
                                         <w:color w:val="595959" w:themeColor="text1" w:themeTint="A6"/>
@@ -379,6 +380,7 @@
                                       </w:rPr>
                                       <w:t>Supervisor :</w:t>
                                     </w:r>
+                                    <w:proofErr w:type="gramEnd"/>
                                   </w:p>
                                 </w:sdtContent>
                               </w:sdt>
@@ -393,6 +395,7 @@
                                     <w:szCs w:val="18"/>
                                   </w:rPr>
                                 </w:pPr>
+                                <w:proofErr w:type="spellStart"/>
                                 <w:r>
                                   <w:rPr>
                                     <w:rFonts w:ascii="Arial" w:hAnsi="Arial" w:cs="Arial"/>
@@ -403,8 +406,35 @@
                                     <w:szCs w:val="20"/>
                                     <w:shd w:val="clear" w:color="auto" w:fill="FFFFFF"/>
                                   </w:rPr>
-                                  <w:t>Bushra Alkadhi</w:t>
+                                  <w:t>Bushra</w:t>
                                 </w:r>
+                                <w:proofErr w:type="spellEnd"/>
+                                <w:r>
+                                  <w:rPr>
+                                    <w:rFonts w:ascii="Arial" w:hAnsi="Arial" w:cs="Arial"/>
+                                    <w:b/>
+                                    <w:bCs/>
+                                    <w:color w:val="1F3864" w:themeColor="accent1" w:themeShade="80"/>
+                                    <w:sz w:val="20"/>
+                                    <w:szCs w:val="20"/>
+                                    <w:shd w:val="clear" w:color="auto" w:fill="FFFFFF"/>
+                                  </w:rPr>
+                                  <w:t xml:space="preserve"> </w:t>
+                                </w:r>
+                                <w:proofErr w:type="spellStart"/>
+                                <w:r>
+                                  <w:rPr>
+                                    <w:rFonts w:ascii="Arial" w:hAnsi="Arial" w:cs="Arial"/>
+                                    <w:b/>
+                                    <w:bCs/>
+                                    <w:color w:val="1F3864" w:themeColor="accent1" w:themeShade="80"/>
+                                    <w:sz w:val="20"/>
+                                    <w:szCs w:val="20"/>
+                                    <w:shd w:val="clear" w:color="auto" w:fill="FFFFFF"/>
+                                  </w:rPr>
+                                  <w:t>Alkadhi</w:t>
+                                </w:r>
+                                <w:proofErr w:type="spellEnd"/>
                               </w:p>
                             </w:txbxContent>
                           </wps:txbx>
@@ -426,7 +456,7 @@
                   </wp:anchor>
                 </w:drawing>
               </mc:Choice>
-              <mc:Fallback xmlns:w16se="http://schemas.microsoft.com/office/word/2015/wordml/symex" xmlns:cx5="http://schemas.microsoft.com/office/drawing/2016/5/11/chartex" xmlns:cx4="http://schemas.microsoft.com/office/drawing/2016/5/10/chartex" xmlns:cx3="http://schemas.microsoft.com/office/drawing/2016/5/9/chartex" xmlns:cx2="http://schemas.microsoft.com/office/drawing/2015/10/21/chartex" xmlns:cx1="http://schemas.microsoft.com/office/drawing/2015/9/8/chartex" xmlns:cx="http://schemas.microsoft.com/office/drawing/2014/chartex">
+              <mc:Fallback xmlns:cx="http://schemas.microsoft.com/office/drawing/2014/chartex" xmlns:cx1="http://schemas.microsoft.com/office/drawing/2015/9/8/chartex" xmlns:cx2="http://schemas.microsoft.com/office/drawing/2015/10/21/chartex" xmlns:cx3="http://schemas.microsoft.com/office/drawing/2016/5/9/chartex" xmlns:cx4="http://schemas.microsoft.com/office/drawing/2016/5/10/chartex" xmlns:cx5="http://schemas.microsoft.com/office/drawing/2016/5/11/chartex" xmlns:w16se="http://schemas.microsoft.com/office/word/2015/wordml/symex">
                 <w:pict>
                   <v:shapetype w14:anchorId="5D450E87" id="_x0000_t202" coordsize="21600,21600" o:spt="202" path="m0,0l0,21600,21600,21600,21600,0xe">
                     <v:stroke joinstyle="miter"/>
@@ -635,7 +665,17 @@
                                     <w:sz w:val="36"/>
                                     <w:szCs w:val="36"/>
                                   </w:rPr>
-                                  <w:t xml:space="preserve"> Alme</w:t>
+                                  <w:t xml:space="preserve"> </w:t>
+                                </w:r>
+                                <w:proofErr w:type="spellStart"/>
+                                <w:proofErr w:type="gramStart"/>
+                                <w:r>
+                                  <w:rPr>
+                                    <w:color w:val="404040" w:themeColor="text1" w:themeTint="BF"/>
+                                    <w:sz w:val="36"/>
+                                    <w:szCs w:val="36"/>
+                                  </w:rPr>
+                                  <w:t>Alme</w:t>
                                 </w:r>
                                 <w:r>
                                   <w:rPr>
@@ -645,6 +685,7 @@
                                   </w:rPr>
                                   <w:t>shari</w:t>
                                 </w:r>
+                                <w:proofErr w:type="spellEnd"/>
                                 <w:r>
                                   <w:rPr>
                                     <w:color w:val="404040" w:themeColor="text1" w:themeTint="BF"/>
@@ -653,6 +694,7 @@
                                   </w:rPr>
                                   <w:t xml:space="preserve">  435202339</w:t>
                                 </w:r>
+                                <w:proofErr w:type="gramEnd"/>
                                 <w:r>
                                   <w:rPr>
                                     <w:color w:val="404040" w:themeColor="text1" w:themeTint="BF"/>
@@ -671,6 +713,7 @@
                                     <w:szCs w:val="36"/>
                                   </w:rPr>
                                 </w:pPr>
+                                <w:proofErr w:type="spellStart"/>
                                 <w:r>
                                   <w:rPr>
                                     <w:color w:val="404040" w:themeColor="text1" w:themeTint="BF"/>
@@ -679,14 +722,25 @@
                                   </w:rPr>
                                   <w:t>Asma</w:t>
                                 </w:r>
+                                <w:proofErr w:type="spellEnd"/>
                                 <w:r>
                                   <w:rPr>
                                     <w:color w:val="404040" w:themeColor="text1" w:themeTint="BF"/>
                                     <w:sz w:val="36"/>
                                     <w:szCs w:val="36"/>
                                   </w:rPr>
-                                  <w:t xml:space="preserve"> alrubai</w:t>
+                                  <w:t xml:space="preserve"> </w:t>
                                 </w:r>
+                                <w:proofErr w:type="spellStart"/>
+                                <w:r>
+                                  <w:rPr>
+                                    <w:color w:val="404040" w:themeColor="text1" w:themeTint="BF"/>
+                                    <w:sz w:val="36"/>
+                                    <w:szCs w:val="36"/>
+                                  </w:rPr>
+                                  <w:t>alrubai</w:t>
+                                </w:r>
+                                <w:proofErr w:type="spellEnd"/>
                                 <w:r>
                                   <w:rPr>
                                     <w:color w:val="404040" w:themeColor="text1" w:themeTint="BF"/>
@@ -727,7 +781,16 @@
                                     <w:sz w:val="36"/>
                                     <w:szCs w:val="36"/>
                                   </w:rPr>
-                                  <w:t>orah A</w:t>
+                                  <w:t xml:space="preserve">orah </w:t>
+                                </w:r>
+                                <w:proofErr w:type="spellStart"/>
+                                <w:r>
+                                  <w:rPr>
+                                    <w:color w:val="404040" w:themeColor="text1" w:themeTint="BF"/>
+                                    <w:sz w:val="36"/>
+                                    <w:szCs w:val="36"/>
+                                  </w:rPr>
+                                  <w:t>A</w:t>
                                 </w:r>
                                 <w:r>
                                   <w:rPr>
@@ -735,7 +798,16 @@
                                     <w:sz w:val="36"/>
                                     <w:szCs w:val="36"/>
                                   </w:rPr>
-                                  <w:t>lkhunifer 435201094,</w:t>
+                                  <w:t>lkhunifer</w:t>
+                                </w:r>
+                                <w:proofErr w:type="spellEnd"/>
+                                <w:r>
+                                  <w:rPr>
+                                    <w:color w:val="404040" w:themeColor="text1" w:themeTint="BF"/>
+                                    <w:sz w:val="36"/>
+                                    <w:szCs w:val="36"/>
+                                  </w:rPr>
+                                  <w:t xml:space="preserve"> 435201094,</w:t>
                                 </w:r>
                               </w:p>
                               <w:p>
@@ -747,6 +819,7 @@
                                     <w:szCs w:val="36"/>
                                   </w:rPr>
                                 </w:pPr>
+                                <w:proofErr w:type="spellStart"/>
                                 <w:r>
                                   <w:rPr>
                                     <w:color w:val="404040" w:themeColor="text1" w:themeTint="BF"/>
@@ -769,7 +842,34 @@
                                     <w:sz w:val="36"/>
                                     <w:szCs w:val="36"/>
                                   </w:rPr>
-                                  <w:t>h almutiari 435200467</w:t>
+                                  <w:t>h</w:t>
+                                </w:r>
+                                <w:proofErr w:type="spellEnd"/>
+                                <w:r>
+                                  <w:rPr>
+                                    <w:color w:val="404040" w:themeColor="text1" w:themeTint="BF"/>
+                                    <w:sz w:val="36"/>
+                                    <w:szCs w:val="36"/>
+                                  </w:rPr>
+                                  <w:t xml:space="preserve"> </w:t>
+                                </w:r>
+                                <w:proofErr w:type="spellStart"/>
+                                <w:r>
+                                  <w:rPr>
+                                    <w:color w:val="404040" w:themeColor="text1" w:themeTint="BF"/>
+                                    <w:sz w:val="36"/>
+                                    <w:szCs w:val="36"/>
+                                  </w:rPr>
+                                  <w:t>almutiari</w:t>
+                                </w:r>
+                                <w:proofErr w:type="spellEnd"/>
+                                <w:r>
+                                  <w:rPr>
+                                    <w:color w:val="404040" w:themeColor="text1" w:themeTint="BF"/>
+                                    <w:sz w:val="36"/>
+                                    <w:szCs w:val="36"/>
+                                  </w:rPr>
+                                  <w:t xml:space="preserve"> 435200467</w:t>
                                 </w:r>
                                 <w:r>
                                   <w:rPr>
@@ -897,7 +997,7 @@
                   </wp:anchor>
                 </w:drawing>
               </mc:Choice>
-              <mc:Fallback xmlns:w16se="http://schemas.microsoft.com/office/word/2015/wordml/symex" xmlns:cx5="http://schemas.microsoft.com/office/drawing/2016/5/11/chartex" xmlns:cx4="http://schemas.microsoft.com/office/drawing/2016/5/10/chartex" xmlns:cx3="http://schemas.microsoft.com/office/drawing/2016/5/9/chartex" xmlns:cx2="http://schemas.microsoft.com/office/drawing/2015/10/21/chartex" xmlns:cx1="http://schemas.microsoft.com/office/drawing/2015/9/8/chartex" xmlns:cx="http://schemas.microsoft.com/office/drawing/2014/chartex">
+              <mc:Fallback xmlns:cx="http://schemas.microsoft.com/office/drawing/2014/chartex" xmlns:cx1="http://schemas.microsoft.com/office/drawing/2015/9/8/chartex" xmlns:cx2="http://schemas.microsoft.com/office/drawing/2015/10/21/chartex" xmlns:cx3="http://schemas.microsoft.com/office/drawing/2016/5/9/chartex" xmlns:cx4="http://schemas.microsoft.com/office/drawing/2016/5/10/chartex" xmlns:cx5="http://schemas.microsoft.com/office/drawing/2016/5/11/chartex" xmlns:w16se="http://schemas.microsoft.com/office/word/2015/wordml/symex">
                 <w:pict>
                   <v:shape w14:anchorId="2D3E90B5" id="Text Box 153" o:spid="_x0000_s1027" type="#_x0000_t202" style="position:absolute;margin-left:417pt;margin-top:413.45pt;width:468.2pt;height:212.4pt;z-index:251661312;visibility:visible;mso-wrap-style:square;mso-width-percent:0;mso-height-percent:0;mso-wrap-distance-left:9pt;mso-wrap-distance-top:0;mso-wrap-distance-right:9pt;mso-wrap-distance-bottom:0;mso-position-horizontal:right;mso-position-horizontal-relative:margin;mso-position-vertical:absolute;mso-position-vertical-relative:page;mso-width-percent:0;mso-height-percent:0;mso-width-relative:page;mso-height-relative:page;v-text-anchor:top" o:gfxdata="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" filled="f" stroked="f" strokeweight=".5pt">
                     <v:textbox inset="126pt,0,54pt,0">
@@ -1378,7 +1478,7 @@
                   </wp:anchor>
                 </w:drawing>
               </mc:Choice>
-              <mc:Fallback xmlns:w16se="http://schemas.microsoft.com/office/word/2015/wordml/symex" xmlns:cx5="http://schemas.microsoft.com/office/drawing/2016/5/11/chartex" xmlns:cx4="http://schemas.microsoft.com/office/drawing/2016/5/10/chartex" xmlns:cx3="http://schemas.microsoft.com/office/drawing/2016/5/9/chartex" xmlns:cx2="http://schemas.microsoft.com/office/drawing/2015/10/21/chartex" xmlns:cx1="http://schemas.microsoft.com/office/drawing/2015/9/8/chartex" xmlns:cx="http://schemas.microsoft.com/office/drawing/2014/chartex">
+              <mc:Fallback xmlns:cx="http://schemas.microsoft.com/office/drawing/2014/chartex" xmlns:cx1="http://schemas.microsoft.com/office/drawing/2015/9/8/chartex" xmlns:cx2="http://schemas.microsoft.com/office/drawing/2015/10/21/chartex" xmlns:cx3="http://schemas.microsoft.com/office/drawing/2016/5/9/chartex" xmlns:cx4="http://schemas.microsoft.com/office/drawing/2016/5/10/chartex" xmlns:cx5="http://schemas.microsoft.com/office/drawing/2016/5/11/chartex" xmlns:w16se="http://schemas.microsoft.com/office/word/2015/wordml/symex">
                 <w:pict>
                   <v:shape w14:anchorId="5BCE5285" id="Text Box 154" o:spid="_x0000_s1028" type="#_x0000_t202" style="position:absolute;margin-left:0;margin-top:109.3pt;width:8in;height:286.5pt;z-index:251659264;visibility:visible;mso-wrap-style:square;mso-width-percent:941;mso-height-percent:363;mso-wrap-distance-left:9pt;mso-wrap-distance-top:0;mso-wrap-distance-right:9pt;mso-wrap-distance-bottom:0;mso-position-horizontal:center;mso-position-horizontal-relative:margin;mso-position-vertical:absolute;mso-position-vertical-relative:page;mso-width-percent:941;mso-height-percent:363;mso-width-relative:page;mso-height-relative:page;v-text-anchor:bottom" o:gfxdata="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" filled="f" stroked="f" strokeweight=".5pt">
                     <v:textbox inset="126pt,0,54pt,0">
@@ -1922,8 +2022,28 @@
             <w:tcW w:w="4589" w:type="dxa"/>
           </w:tcPr>
           <w:p>
-            <w:r>
-              <w:t>The app should display the list of dishes .</w:t>
+            <w:pPr>
+              <w:rPr>
+                <w:highlight w:val="green"/>
+              </w:rPr>
+            </w:pPr>
+            <w:r>
+              <w:rPr>
+                <w:highlight w:val="green"/>
+              </w:rPr>
+              <w:t>The app sh</w:t>
+            </w:r>
+            <w:r>
+              <w:rPr>
+                <w:highlight w:val="green"/>
+              </w:rPr>
+              <w:t>ould display the list of dishes</w:t>
+            </w:r>
+            <w:r>
+              <w:rPr>
+                <w:highlight w:val="green"/>
+              </w:rPr>
+              <w:t>.</w:t>
             </w:r>
           </w:p>
         </w:tc>
@@ -1946,7 +2066,17 @@
           </w:tcPr>
           <w:p>
             <w:r>
-              <w:t>As a user,I want to see a list of dishes ,so that I</w:t>
+              <w:t xml:space="preserve">As a </w:t>
+            </w:r>
+            <w:proofErr w:type="spellStart"/>
+            <w:proofErr w:type="gramStart"/>
+            <w:r>
+              <w:t>user,I</w:t>
+            </w:r>
+            <w:proofErr w:type="spellEnd"/>
+            <w:proofErr w:type="gramEnd"/>
+            <w:r>
+              <w:t xml:space="preserve"> want to see a list of dishes ,so that I</w:t>
             </w:r>
             <w:r>
               <w:rPr>
@@ -1981,7 +2111,15 @@
             <w:tcW w:w="4589" w:type="dxa"/>
           </w:tcPr>
           <w:p>
-            <w:r>
+            <w:pPr>
+              <w:rPr>
+                <w:highlight w:val="cyan"/>
+              </w:rPr>
+            </w:pPr>
+            <w:r>
+              <w:rPr>
+                <w:highlight w:val="cyan"/>
+              </w:rPr>
               <w:t>The app should display the list of dishes ordered by user choice [rate, price, location].</w:t>
             </w:r>
           </w:p>
@@ -2033,7 +2171,15 @@
             <w:tcW w:w="4589" w:type="dxa"/>
           </w:tcPr>
           <w:p>
-            <w:r>
+            <w:pPr>
+              <w:rPr>
+                <w:highlight w:val="cyan"/>
+              </w:rPr>
+            </w:pPr>
+            <w:r>
+              <w:rPr>
+                <w:highlight w:val="cyan"/>
+              </w:rPr>
               <w:t>The user can filter the displayed dishes by filters kind of meeting.</w:t>
             </w:r>
           </w:p>
@@ -2085,7 +2231,15 @@
             <w:tcW w:w="4589" w:type="dxa"/>
           </w:tcPr>
           <w:p>
-            <w:r>
+            <w:pPr>
+              <w:rPr>
+                <w:highlight w:val="cyan"/>
+              </w:rPr>
+            </w:pPr>
+            <w:r>
+              <w:rPr>
+                <w:highlight w:val="cyan"/>
+              </w:rPr>
               <w:t>The user can filter the displayed dishes by filters kind of dish.</w:t>
             </w:r>
           </w:p>
@@ -2135,7 +2289,15 @@
             <w:tcW w:w="4589" w:type="dxa"/>
           </w:tcPr>
           <w:p>
-            <w:r>
+            <w:pPr>
+              <w:rPr>
+                <w:highlight w:val="green"/>
+              </w:rPr>
+            </w:pPr>
+            <w:r>
+              <w:rPr>
+                <w:highlight w:val="green"/>
+              </w:rPr>
               <w:t>The home page for app should be the list of dishes ordered by most high rating.</w:t>
             </w:r>
           </w:p>
@@ -2159,7 +2321,15 @@
           </w:tcPr>
           <w:p>
             <w:r>
-              <w:t>As a user , I want the dishes list ordered by high rating, so that I know what is the best dishes.</w:t>
+              <w:t xml:space="preserve">As a </w:t>
+            </w:r>
+            <w:proofErr w:type="gramStart"/>
+            <w:r>
+              <w:t>user ,</w:t>
+            </w:r>
+            <w:proofErr w:type="gramEnd"/>
+            <w:r>
+              <w:t xml:space="preserve"> I want the dishes list ordered by high rating, so that I know what is the best dishes.</w:t>
             </w:r>
           </w:p>
         </w:tc>
@@ -2185,10 +2355,21 @@
             <w:tcW w:w="4589" w:type="dxa"/>
           </w:tcPr>
           <w:p>
-            <w:r>
+            <w:pPr>
+              <w:rPr>
+                <w:highlight w:val="magenta"/>
+              </w:rPr>
+            </w:pPr>
+            <w:r>
+              <w:rPr>
+                <w:highlight w:val="magenta"/>
+              </w:rPr>
               <w:t>The user shall be able to view list of shops and restaurants</w:t>
             </w:r>
             <w:r>
+              <w:rPr>
+                <w:highlight w:val="magenta"/>
+              </w:rPr>
               <w:t>.</w:t>
             </w:r>
           </w:p>
@@ -2238,25 +2419,51 @@
             <w:tcW w:w="4589" w:type="dxa"/>
           </w:tcPr>
           <w:p>
-            <w:r>
+            <w:pPr>
+              <w:rPr>
+                <w:highlight w:val="magenta"/>
+              </w:rPr>
+            </w:pPr>
+            <w:r>
+              <w:rPr>
+                <w:highlight w:val="magenta"/>
+              </w:rPr>
               <w:t>The user shall be able to filter the shops page</w:t>
             </w:r>
             <w:r>
+              <w:rPr>
+                <w:highlight w:val="magenta"/>
+              </w:rPr>
               <w:t xml:space="preserve"> based on</w:t>
             </w:r>
             <w:r>
+              <w:rPr>
+                <w:highlight w:val="magenta"/>
+              </w:rPr>
               <w:t xml:space="preserve"> [</w:t>
             </w:r>
             <w:r>
+              <w:rPr>
+                <w:highlight w:val="magenta"/>
+              </w:rPr>
               <w:t>location, dessert</w:t>
             </w:r>
             <w:r>
+              <w:rPr>
+                <w:highlight w:val="magenta"/>
+              </w:rPr>
               <w:t xml:space="preserve">, </w:t>
             </w:r>
             <w:r>
+              <w:rPr>
+                <w:highlight w:val="magenta"/>
+              </w:rPr>
               <w:t>….</w:t>
             </w:r>
             <w:r>
+              <w:rPr>
+                <w:highlight w:val="magenta"/>
+              </w:rPr>
               <w:t>]</w:t>
             </w:r>
           </w:p>
@@ -2280,7 +2487,15 @@
           </w:tcPr>
           <w:p>
             <w:r>
-              <w:t>As a user , I want to filter the shops list ,so that I minimize the shops options.</w:t>
+              <w:t xml:space="preserve">As a </w:t>
+            </w:r>
+            <w:proofErr w:type="gramStart"/>
+            <w:r>
+              <w:t>user ,</w:t>
+            </w:r>
+            <w:proofErr w:type="gramEnd"/>
+            <w:r>
+              <w:t xml:space="preserve"> I want to filter the shops list ,so that I minimize the shops options.</w:t>
             </w:r>
           </w:p>
         </w:tc>
@@ -2306,7 +2521,15 @@
             <w:tcW w:w="4589" w:type="dxa"/>
           </w:tcPr>
           <w:p>
-            <w:r>
+            <w:pPr>
+              <w:rPr>
+                <w:highlight w:val="magenta"/>
+              </w:rPr>
+            </w:pPr>
+            <w:r>
+              <w:rPr>
+                <w:highlight w:val="magenta"/>
+              </w:rPr>
               <w:t>The user can search by name of shop.</w:t>
             </w:r>
           </w:p>
@@ -2356,7 +2579,15 @@
             <w:tcW w:w="4589" w:type="dxa"/>
           </w:tcPr>
           <w:p>
-            <w:r>
+            <w:pPr>
+              <w:rPr>
+                <w:highlight w:val="cyan"/>
+              </w:rPr>
+            </w:pPr>
+            <w:r>
+              <w:rPr>
+                <w:highlight w:val="cyan"/>
+              </w:rPr>
               <w:t>The user can search by name of dish.</w:t>
             </w:r>
           </w:p>
@@ -2406,7 +2637,15 @@
             <w:tcW w:w="4589" w:type="dxa"/>
           </w:tcPr>
           <w:p>
-            <w:r>
+            <w:pPr>
+              <w:rPr>
+                <w:highlight w:val="cyan"/>
+              </w:rPr>
+            </w:pPr>
+            <w:r>
+              <w:rPr>
+                <w:highlight w:val="cyan"/>
+              </w:rPr>
               <w:t>The system shall allow the user to view his/her ratings.</w:t>
             </w:r>
           </w:p>
@@ -2430,7 +2669,15 @@
           </w:tcPr>
           <w:p>
             <w:r>
-              <w:t>As a user, I want to view my ratings, so that I  save my opinion about specific thing for future needs.</w:t>
+              <w:t xml:space="preserve">As a user, I want to view my ratings, so that </w:t>
+            </w:r>
+            <w:proofErr w:type="gramStart"/>
+            <w:r>
+              <w:t>I  save</w:t>
+            </w:r>
+            <w:proofErr w:type="gramEnd"/>
+            <w:r>
+              <w:t xml:space="preserve"> my opinion about specific thing for future needs.</w:t>
             </w:r>
           </w:p>
         </w:tc>
@@ -2456,16 +2703,33 @@
             <w:tcW w:w="4589" w:type="dxa"/>
           </w:tcPr>
           <w:p>
-            <w:r>
+            <w:pPr>
+              <w:rPr>
+                <w:highlight w:val="cyan"/>
+              </w:rPr>
+            </w:pPr>
+            <w:r>
+              <w:rPr>
+                <w:highlight w:val="cyan"/>
+              </w:rPr>
               <w:t xml:space="preserve">The system shall allow </w:t>
             </w:r>
             <w:r>
+              <w:rPr>
+                <w:highlight w:val="cyan"/>
+              </w:rPr>
               <w:t xml:space="preserve">the user to </w:t>
             </w:r>
             <w:r>
+              <w:rPr>
+                <w:highlight w:val="cyan"/>
+              </w:rPr>
               <w:t xml:space="preserve">view his/her </w:t>
             </w:r>
             <w:r>
+              <w:rPr>
+                <w:highlight w:val="cyan"/>
+              </w:rPr>
               <w:t>comments from profile page.</w:t>
             </w:r>
           </w:p>
@@ -2515,7 +2779,15 @@
             <w:tcW w:w="4589" w:type="dxa"/>
           </w:tcPr>
           <w:p>
-            <w:r>
+            <w:pPr>
+              <w:rPr>
+                <w:highlight w:val="cyan"/>
+              </w:rPr>
+            </w:pPr>
+            <w:r>
+              <w:rPr>
+                <w:highlight w:val="cyan"/>
+              </w:rPr>
               <w:t>The system shall allow the user to view his/her liked dishes.</w:t>
             </w:r>
           </w:p>
@@ -2565,7 +2837,15 @@
             <w:tcW w:w="4589" w:type="dxa"/>
           </w:tcPr>
           <w:p>
-            <w:r>
+            <w:pPr>
+              <w:rPr>
+                <w:highlight w:val="magenta"/>
+              </w:rPr>
+            </w:pPr>
+            <w:r>
+              <w:rPr>
+                <w:highlight w:val="magenta"/>
+              </w:rPr>
               <w:t>The system shall determine the user’s current location.</w:t>
             </w:r>
           </w:p>
@@ -3080,13 +3360,27 @@
             <w:tcW w:w="4589" w:type="dxa"/>
           </w:tcPr>
           <w:p>
-            <w:r>
+            <w:pPr>
+              <w:rPr>
+                <w:highlight w:val="cyan"/>
+              </w:rPr>
+            </w:pPr>
+            <w:r>
+              <w:rPr>
+                <w:highlight w:val="cyan"/>
+              </w:rPr>
               <w:t xml:space="preserve">The system shall allow </w:t>
             </w:r>
             <w:r>
+              <w:rPr>
+                <w:highlight w:val="cyan"/>
+              </w:rPr>
               <w:t>the registered user to view</w:t>
             </w:r>
             <w:r>
+              <w:rPr>
+                <w:highlight w:val="cyan"/>
+              </w:rPr>
               <w:t xml:space="preserve"> comments.</w:t>
             </w:r>
           </w:p>
@@ -3256,7 +3550,15 @@
             <w:tcW w:w="4589" w:type="dxa"/>
           </w:tcPr>
           <w:p>
-            <w:r>
+            <w:pPr>
+              <w:rPr>
+                <w:highlight w:val="lightGray"/>
+              </w:rPr>
+            </w:pPr>
+            <w:r>
+              <w:rPr>
+                <w:highlight w:val="lightGray"/>
+              </w:rPr>
               <w:t>The system shall allow the registered user to add a new dish.</w:t>
             </w:r>
           </w:p>
@@ -3680,11 +3982,16 @@
             <w:tcW w:w="4589" w:type="dxa"/>
           </w:tcPr>
           <w:p>
-            <w:r>
-              <w:t xml:space="preserve">The user shall write a price for the </w:t>
-            </w:r>
-            <w:r>
-              <w:t>added dish.</w:t>
+            <w:pPr>
+              <w:rPr>
+                <w:highlight w:val="lightGray"/>
+              </w:rPr>
+            </w:pPr>
+            <w:r>
+              <w:rPr>
+                <w:highlight w:val="lightGray"/>
+              </w:rPr>
+              <w:t>The user shall write a price for the added dish.</w:t>
             </w:r>
           </w:p>
         </w:tc>
@@ -3733,14 +4040,16 @@
             <w:tcW w:w="4589" w:type="dxa"/>
           </w:tcPr>
           <w:p>
-            <w:r>
-              <w:t xml:space="preserve">The user shall </w:t>
-            </w:r>
-            <w:r>
-              <w:t xml:space="preserve">be able to </w:t>
-            </w:r>
-            <w:r>
-              <w:t>set a location of shop.</w:t>
+            <w:pPr>
+              <w:rPr>
+                <w:highlight w:val="magenta"/>
+              </w:rPr>
+            </w:pPr>
+            <w:r>
+              <w:rPr>
+                <w:highlight w:val="magenta"/>
+              </w:rPr>
+              <w:t>The user shall be able to set a location of shop.</w:t>
             </w:r>
           </w:p>
         </w:tc>
@@ -3789,14 +4098,16 @@
             <w:tcW w:w="4589" w:type="dxa"/>
           </w:tcPr>
           <w:p>
-            <w:r>
-              <w:t>The user shall</w:t>
-            </w:r>
-            <w:r>
-              <w:t xml:space="preserve"> be able to</w:t>
-            </w:r>
-            <w:r>
-              <w:t xml:space="preserve"> determine time of opening and closing of shop.</w:t>
+            <w:pPr>
+              <w:rPr>
+                <w:highlight w:val="cyan"/>
+              </w:rPr>
+            </w:pPr>
+            <w:r>
+              <w:rPr>
+                <w:highlight w:val="cyan"/>
+              </w:rPr>
+              <w:t>The user shall be able to determine time of opening and closing of shop.</w:t>
             </w:r>
           </w:p>
         </w:tc>
@@ -3845,20 +4156,16 @@
             <w:tcW w:w="4589" w:type="dxa"/>
           </w:tcPr>
           <w:p>
-            <w:r>
-              <w:t xml:space="preserve">The user shall </w:t>
-            </w:r>
-            <w:r>
-              <w:t xml:space="preserve">be able to </w:t>
-            </w:r>
-            <w:r>
-              <w:t>set a photo for</w:t>
-            </w:r>
-            <w:r>
-              <w:t xml:space="preserve"> the added</w:t>
-            </w:r>
-            <w:r>
-              <w:t xml:space="preserve"> dish.</w:t>
+            <w:pPr>
+              <w:rPr>
+                <w:highlight w:val="lightGray"/>
+              </w:rPr>
+            </w:pPr>
+            <w:r>
+              <w:rPr>
+                <w:highlight w:val="lightGray"/>
+              </w:rPr>
+              <w:t>The user shall be able to set a photo for the added dish.</w:t>
             </w:r>
           </w:p>
         </w:tc>
@@ -3907,31 +4214,27 @@
             <w:tcW w:w="4589" w:type="dxa"/>
           </w:tcPr>
           <w:p>
-            <w:r>
-              <w:t>The user shall</w:t>
-            </w:r>
-            <w:r>
-              <w:t xml:space="preserve"> be able to</w:t>
-            </w:r>
-            <w:r>
-              <w:t xml:space="preserve"> choose a </w:t>
-            </w:r>
-            <w:r>
-              <w:t>kind</w:t>
-            </w:r>
-            <w:r>
-              <w:t xml:space="preserve"> of</w:t>
-            </w:r>
-            <w:r>
-              <w:t xml:space="preserve"> the added</w:t>
-            </w:r>
-            <w:r>
-              <w:t xml:space="preserve"> </w:t>
-            </w:r>
-            <w:r>
+            <w:pPr>
+              <w:rPr>
+                <w:highlight w:val="lightGray"/>
+              </w:rPr>
+            </w:pPr>
+            <w:r>
+              <w:rPr>
+                <w:highlight w:val="lightGray"/>
+              </w:rPr>
+              <w:t xml:space="preserve">The user shall be able to choose a kind of the added </w:t>
+            </w:r>
+            <w:r>
+              <w:rPr>
+                <w:highlight w:val="lightGray"/>
+              </w:rPr>
               <w:t>dish</w:t>
             </w:r>
             <w:r>
+              <w:rPr>
+                <w:highlight w:val="lightGray"/>
+              </w:rPr>
               <w:t>.</w:t>
             </w:r>
           </w:p>
@@ -4009,29 +4312,16 @@
             <w:tcW w:w="4589" w:type="dxa"/>
           </w:tcPr>
           <w:p>
-            <w:r>
-              <w:t xml:space="preserve">The user shall </w:t>
-            </w:r>
-            <w:r>
-              <w:t>be able to write</w:t>
-            </w:r>
-            <w:r>
-              <w:t xml:space="preserve"> a </w:t>
-            </w:r>
-            <w:r>
-              <w:t>kind</w:t>
-            </w:r>
-            <w:r>
-              <w:t xml:space="preserve"> of</w:t>
-            </w:r>
-            <w:r>
-              <w:t xml:space="preserve"> the added</w:t>
-            </w:r>
-            <w:r>
-              <w:t xml:space="preserve"> </w:t>
-            </w:r>
-            <w:r>
-              <w:t>dish.</w:t>
+            <w:pPr>
+              <w:rPr>
+                <w:highlight w:val="lightGray"/>
+              </w:rPr>
+            </w:pPr>
+            <w:r>
+              <w:rPr>
+                <w:highlight w:val="lightGray"/>
+              </w:rPr>
+              <w:t>The user shall be able to write a kind of the added dish.</w:t>
             </w:r>
           </w:p>
         </w:tc>
@@ -4094,11 +4384,16 @@
             <w:tcW w:w="4589" w:type="dxa"/>
           </w:tcPr>
           <w:p>
-            <w:r>
-              <w:t>The user shall be able to like the dish</w:t>
-            </w:r>
-            <w:r>
-              <w:t>.</w:t>
+            <w:pPr>
+              <w:rPr>
+                <w:highlight w:val="cyan"/>
+              </w:rPr>
+            </w:pPr>
+            <w:r>
+              <w:rPr>
+                <w:highlight w:val="cyan"/>
+              </w:rPr>
+              <w:t>The user shall be able to like the dish.</w:t>
             </w:r>
           </w:p>
         </w:tc>
@@ -4201,8 +4496,28 @@
             <w:tcW w:w="4589" w:type="dxa"/>
           </w:tcPr>
           <w:p>
-            <w:r>
-              <w:t>The user shall be able to choose occasion type for the dish.</w:t>
+            <w:pPr>
+              <w:rPr>
+                <w:highlight w:val="cyan"/>
+              </w:rPr>
+            </w:pPr>
+            <w:r>
+              <w:rPr>
+                <w:highlight w:val="cyan"/>
+              </w:rPr>
+              <w:t xml:space="preserve">The user shall be able to choose occasion type for </w:t>
+            </w:r>
+            <w:r>
+              <w:rPr>
+                <w:highlight w:val="cyan"/>
+              </w:rPr>
+              <w:t>a</w:t>
+            </w:r>
+            <w:r>
+              <w:rPr>
+                <w:highlight w:val="cyan"/>
+              </w:rPr>
+              <w:t xml:space="preserve"> dish.</w:t>
             </w:r>
           </w:p>
         </w:tc>
@@ -4247,20 +4562,28 @@
             <w:tcW w:w="4589" w:type="dxa"/>
           </w:tcPr>
           <w:p>
-            <w:r>
-              <w:t xml:space="preserve">The </w:t>
-            </w:r>
-            <w:r>
-              <w:t xml:space="preserve">registered </w:t>
-            </w:r>
-            <w:r>
-              <w:t xml:space="preserve">user shall be able to </w:t>
-            </w:r>
-            <w:r>
-              <w:t>add</w:t>
-            </w:r>
-            <w:r>
-              <w:t xml:space="preserve"> the picture for the dish.</w:t>
+            <w:pPr>
+              <w:rPr>
+                <w:highlight w:val="cyan"/>
+              </w:rPr>
+            </w:pPr>
+            <w:r>
+              <w:rPr>
+                <w:highlight w:val="cyan"/>
+              </w:rPr>
+              <w:t xml:space="preserve">The registered user shall be able to add the picture for </w:t>
+            </w:r>
+            <w:r>
+              <w:rPr>
+                <w:highlight w:val="cyan"/>
+              </w:rPr>
+              <w:t>a</w:t>
+            </w:r>
+            <w:r>
+              <w:rPr>
+                <w:highlight w:val="cyan"/>
+              </w:rPr>
+              <w:t xml:space="preserve"> dish.</w:t>
             </w:r>
           </w:p>
         </w:tc>
@@ -4305,8 +4628,28 @@
             <w:tcW w:w="4589" w:type="dxa"/>
           </w:tcPr>
           <w:p>
-            <w:r>
-              <w:t>The user shall be able to edit price for the dish.</w:t>
+            <w:pPr>
+              <w:rPr>
+                <w:highlight w:val="cyan"/>
+              </w:rPr>
+            </w:pPr>
+            <w:r>
+              <w:rPr>
+                <w:highlight w:val="cyan"/>
+              </w:rPr>
+              <w:t xml:space="preserve">The user shall be able to edit price for </w:t>
+            </w:r>
+            <w:r>
+              <w:rPr>
+                <w:highlight w:val="cyan"/>
+              </w:rPr>
+              <w:t>a</w:t>
+            </w:r>
+            <w:r>
+              <w:rPr>
+                <w:highlight w:val="cyan"/>
+              </w:rPr>
+              <w:t xml:space="preserve"> dish.</w:t>
             </w:r>
           </w:p>
         </w:tc>
@@ -4351,7 +4694,15 @@
             <w:tcW w:w="4589" w:type="dxa"/>
           </w:tcPr>
           <w:p>
-            <w:r>
+            <w:pPr>
+              <w:rPr>
+                <w:highlight w:val="cyan"/>
+              </w:rPr>
+            </w:pPr>
+            <w:r>
+              <w:rPr>
+                <w:highlight w:val="cyan"/>
+              </w:rPr>
               <w:t>The user shall be able to edit name for that dish.</w:t>
             </w:r>
           </w:p>
@@ -4397,20 +4748,16 @@
             <w:tcW w:w="4589" w:type="dxa"/>
           </w:tcPr>
           <w:p>
-            <w:r>
-              <w:t xml:space="preserve">The </w:t>
-            </w:r>
-            <w:r>
-              <w:t xml:space="preserve">registered </w:t>
-            </w:r>
-            <w:r>
-              <w:t>user shall be</w:t>
-            </w:r>
-            <w:r>
-              <w:t xml:space="preserve"> able to add a tip </w:t>
-            </w:r>
-            <w:r>
-              <w:t>for that dish.</w:t>
+            <w:pPr>
+              <w:rPr>
+                <w:highlight w:val="cyan"/>
+              </w:rPr>
+            </w:pPr>
+            <w:r>
+              <w:rPr>
+                <w:highlight w:val="cyan"/>
+              </w:rPr>
+              <w:t>The registered user shall be able to add a tip for that dish.</w:t>
             </w:r>
           </w:p>
         </w:tc>
@@ -4608,20 +4955,28 @@
             <w:tcW w:w="4589" w:type="dxa"/>
           </w:tcPr>
           <w:p>
-            <w:r>
+            <w:pPr>
+              <w:rPr>
+                <w:highlight w:val="magenta"/>
+              </w:rPr>
+            </w:pPr>
+            <w:r>
+              <w:rPr>
+                <w:highlight w:val="magenta"/>
+              </w:rPr>
               <w:t xml:space="preserve">The user shall be able to view </w:t>
             </w:r>
             <w:r>
+              <w:rPr>
+                <w:highlight w:val="magenta"/>
+              </w:rPr>
               <w:t xml:space="preserve">any </w:t>
             </w:r>
             <w:r>
-              <w:t xml:space="preserve">shop </w:t>
-            </w:r>
-            <w:r>
-              <w:t>page</w:t>
-            </w:r>
-            <w:r>
-              <w:t>.</w:t>
+              <w:rPr>
+                <w:highlight w:val="magenta"/>
+              </w:rPr>
+              <w:t>shop page.</w:t>
             </w:r>
           </w:p>
         </w:tc>
@@ -4690,8 +5045,6 @@
             <w:r>
               <w:t xml:space="preserve">Low </w:t>
             </w:r>
-            <w:bookmarkStart w:id="2" w:name="_GoBack"/>
-            <w:bookmarkEnd w:id="2"/>
           </w:p>
         </w:tc>
         <w:tc>
@@ -4722,7 +5075,15 @@
             <w:tcW w:w="4589" w:type="dxa"/>
           </w:tcPr>
           <w:p>
-            <w:r>
+            <w:pPr>
+              <w:rPr>
+                <w:highlight w:val="darkYellow"/>
+              </w:rPr>
+            </w:pPr>
+            <w:r>
+              <w:rPr>
+                <w:highlight w:val="darkYellow"/>
+              </w:rPr>
               <w:t>Total time of failure status should not exceed 20 minutes per year</w:t>
             </w:r>
           </w:p>
@@ -4768,9 +5129,19 @@
             <w:tcW w:w="4589" w:type="dxa"/>
           </w:tcPr>
           <w:p>
-            <w:r>
+            <w:pPr>
+              <w:rPr>
+                <w:highlight w:val="darkYellow"/>
+              </w:rPr>
+            </w:pPr>
+            <w:r>
+              <w:rPr>
+                <w:highlight w:val="darkYellow"/>
+              </w:rPr>
               <w:t>The Dish application should not use more than 5% of battery power in two hours' time</w:t>
             </w:r>
+            <w:bookmarkStart w:id="2" w:name="_GoBack"/>
+            <w:bookmarkEnd w:id="2"/>
           </w:p>
         </w:tc>
         <w:tc>
@@ -4782,7 +5153,7 @@
               <w:jc w:val="center"/>
             </w:pPr>
             <w:r>
-              <w:t>High</w:t>
+              <w:t>Low</w:t>
             </w:r>
           </w:p>
         </w:tc>
@@ -4814,7 +5185,15 @@
             <w:tcW w:w="4589" w:type="dxa"/>
           </w:tcPr>
           <w:p>
-            <w:r>
+            <w:pPr>
+              <w:rPr>
+                <w:highlight w:val="darkYellow"/>
+              </w:rPr>
+            </w:pPr>
+            <w:r>
+              <w:rPr>
+                <w:highlight w:val="darkYellow"/>
+              </w:rPr>
               <w:t>The app must support Arabic and English languages.</w:t>
             </w:r>
           </w:p>
@@ -4860,22 +5239,45 @@
             <w:tcW w:w="4589" w:type="dxa"/>
           </w:tcPr>
           <w:p>
-            <w:r>
+            <w:pPr>
+              <w:rPr>
+                <w:highlight w:val="darkYellow"/>
+              </w:rPr>
+            </w:pPr>
+            <w:r>
+              <w:rPr>
+                <w:highlight w:val="darkYellow"/>
+              </w:rPr>
               <w:t xml:space="preserve">The system </w:t>
             </w:r>
             <w:r>
+              <w:rPr>
+                <w:highlight w:val="darkYellow"/>
+              </w:rPr>
               <w:t xml:space="preserve">shall </w:t>
             </w:r>
             <w:r>
+              <w:rPr>
+                <w:highlight w:val="darkYellow"/>
+              </w:rPr>
               <w:t>dis</w:t>
             </w:r>
             <w:r>
+              <w:rPr>
+                <w:highlight w:val="darkYellow"/>
+              </w:rPr>
               <w:t>play welcome slide in the first-</w:t>
             </w:r>
             <w:r>
+              <w:rPr>
+                <w:highlight w:val="darkYellow"/>
+              </w:rPr>
               <w:t xml:space="preserve">time </w:t>
             </w:r>
             <w:r>
+              <w:rPr>
+                <w:highlight w:val="darkYellow"/>
+              </w:rPr>
               <w:t>user open the app.</w:t>
             </w:r>
           </w:p>
@@ -5369,7 +5771,25 @@
           <w:sz w:val="28"/>
           <w:szCs w:val="28"/>
         </w:rPr>
-        <w:t xml:space="preserve"> framework that emulates native app UI guidelines and uses native SDKs, bringing the UI standards and device features of native apps together with the full power and flexibility of the open web. Ionic uses Cordova or Phonegap to deploy natively, or runs in the browser as a Progressive Web App.</w:t>
+        <w:t xml:space="preserve"> framework that emulates native app UI guidelines and uses native SDKs, bringing the UI standards and device features of native apps together with the full power and flexibility of the open web. Ionic uses Cordova or </w:t>
+      </w:r>
+      <w:proofErr w:type="spellStart"/>
+      <w:r>
+        <w:rPr>
+          <w:rFonts w:cs="Times"/>
+          <w:sz w:val="28"/>
+          <w:szCs w:val="28"/>
+        </w:rPr>
+        <w:t>Phonegap</w:t>
+      </w:r>
+      <w:proofErr w:type="spellEnd"/>
+      <w:r>
+        <w:rPr>
+          <w:rFonts w:cs="Times"/>
+          <w:sz w:val="28"/>
+          <w:szCs w:val="28"/>
+        </w:rPr>
+        <w:t xml:space="preserve"> to deploy natively, or runs in the browser as a Progressive Web App.</w:t>
       </w:r>
       <w:r>
         <w:rPr>
@@ -5417,7 +5837,25 @@
           <w:sz w:val="28"/>
           <w:szCs w:val="28"/>
         </w:rPr>
-        <w:t>, and css.</w:t>
+        <w:t xml:space="preserve">, and </w:t>
+      </w:r>
+      <w:proofErr w:type="spellStart"/>
+      <w:r>
+        <w:rPr>
+          <w:rFonts w:cs="Times"/>
+          <w:sz w:val="28"/>
+          <w:szCs w:val="28"/>
+        </w:rPr>
+        <w:t>css</w:t>
+      </w:r>
+      <w:proofErr w:type="spellEnd"/>
+      <w:r>
+        <w:rPr>
+          <w:rFonts w:cs="Times"/>
+          <w:sz w:val="28"/>
+          <w:szCs w:val="28"/>
+        </w:rPr>
+        <w:t>.</w:t>
       </w:r>
       <w:r>
         <w:rPr>
@@ -7400,7 +7838,7 @@
 </file>
 
 <file path=customXml/itemProps2.xml><?xml version="1.0" encoding="utf-8"?>
-<ds:datastoreItem xmlns:ds="http://schemas.openxmlformats.org/officeDocument/2006/customXml" ds:itemID="{1B2BB0E6-FC38-EF46-8F68-0F7C15136D59}">
+<ds:datastoreItem xmlns:ds="http://schemas.openxmlformats.org/officeDocument/2006/customXml" ds:itemID="{26F026F5-9379-E74F-901A-CA2E1DCED4FB}">
   <ds:schemaRefs>
     <ds:schemaRef ds:uri="http://schemas.openxmlformats.org/officeDocument/2006/bibliography"/>
   </ds:schemaRefs>

</xml_diff>